<commit_message>
updated TACs and stocks
</commit_message>
<xml_diff>
--- a/Tables/Table18SI.docx
+++ b/Tables/Table18SI.docx
@@ -26,7 +26,7 @@
         <w:tblLook w:firstRow="1" w:lastRow="0" w:firstColumn="0" w:lastColumn="0" w:noHBand="0" w:noVBand="1"/>
       </w:tblPr>
       <w:tblGrid>
-        <w:gridCol w:w="3050"/>
+        <w:gridCol w:w="2950"/>
         <w:gridCol w:w="600"/>
         <w:gridCol w:w="823"/>
         <w:gridCol w:w="712"/>
@@ -1010,9 +1010,7 @@
                 <w:szCs w:val="20"/>
                 <w:color w:val="111111"/>
               </w:rPr>
-              <w:t xml:space="preserve">CODCOASTNOR/</w:t>
-              <w:br/>
-              <w:t xml:space="preserve">CODNEAR</w:t>
+              <w:t xml:space="preserve">CODFAPL</w:t>
             </w:r>
           </w:p>
         </w:tc>
@@ -1101,268 +1099,268 @@
                 <w:szCs w:val="20"/>
                 <w:color w:val="111111"/>
               </w:rPr>
-              <w:t xml:space="preserve">6656</w:t>
-            </w:r>
-          </w:p>
-        </w:tc>
-        <w:tc>
-          <w:tcPr>
-            <w:tcBorders/>
-            <w:shd w:val="clear" w:color="auto" w:fill="FFFFFF"/>
-            <w:tcMar>
-              <w:top w:w="0" w:type="dxa"/>
-              <w:bottom w:w="0" w:type="dxa"/>
-              <w:left w:w="0" w:type="dxa"/>
-              <w:right w:w="0" w:type="dxa"/>
-            </w:tcMar>
-            <w:vAlign w:val="center"/>
-          </w:tcPr>
-          <w:p>
-            <w:pPr>
-              <w:jc w:val="center"/>
-              <w:spacing w:after="40" w:before="40" w:line="240"/>
-              <w:ind w:firstLine="0" w:left="100" w:right="100"/>
-            </w:pPr>
-            <w:r xmlns:w="http://schemas.openxmlformats.org/wordprocessingml/2006/main" xmlns:wp="http://schemas.openxmlformats.org/drawingml/2006/wordprocessingDrawing" xmlns:r="http://schemas.openxmlformats.org/officeDocument/2006/relationships" xmlns:w14="http://schemas.microsoft.com/office/word/2010/wordml">
-              <w:rPr>
-                <w:rFonts w:ascii="Arial" w:hAnsi="Arial" w:eastAsia="Arial" w:cs="Arial"/>
-                <w:sz w:val="20"/>
-                <w:szCs w:val="20"/>
-                <w:color w:val="111111"/>
-              </w:rPr>
-              <w:t xml:space="preserve">0</w:t>
-            </w:r>
-          </w:p>
-        </w:tc>
-        <w:tc>
-          <w:tcPr>
-            <w:tcBorders/>
-            <w:shd w:val="clear" w:color="auto" w:fill="FFFFFF"/>
-            <w:tcMar>
-              <w:top w:w="0" w:type="dxa"/>
-              <w:bottom w:w="0" w:type="dxa"/>
-              <w:left w:w="0" w:type="dxa"/>
-              <w:right w:w="0" w:type="dxa"/>
-            </w:tcMar>
-            <w:vAlign w:val="center"/>
-          </w:tcPr>
-          <w:p>
-            <w:pPr>
-              <w:jc w:val="center"/>
-              <w:spacing w:after="40" w:before="40" w:line="240"/>
-              <w:ind w:firstLine="0" w:left="100" w:right="100"/>
-            </w:pPr>
-            <w:r xmlns:w="http://schemas.openxmlformats.org/wordprocessingml/2006/main" xmlns:wp="http://schemas.openxmlformats.org/drawingml/2006/wordprocessingDrawing" xmlns:r="http://schemas.openxmlformats.org/officeDocument/2006/relationships" xmlns:w14="http://schemas.microsoft.com/office/word/2010/wordml">
-              <w:rPr>
-                <w:rFonts w:ascii="Arial" w:hAnsi="Arial" w:eastAsia="Arial" w:cs="Arial"/>
-                <w:sz w:val="20"/>
-                <w:szCs w:val="20"/>
-                <w:color w:val="111111"/>
-              </w:rPr>
-              <w:t xml:space="preserve">0</w:t>
-            </w:r>
-          </w:p>
-        </w:tc>
-        <w:tc>
-          <w:tcPr>
-            <w:tcBorders/>
-            <w:shd w:val="clear" w:color="auto" w:fill="FFFFFF"/>
-            <w:tcMar>
-              <w:top w:w="0" w:type="dxa"/>
-              <w:bottom w:w="0" w:type="dxa"/>
-              <w:left w:w="0" w:type="dxa"/>
-              <w:right w:w="0" w:type="dxa"/>
-            </w:tcMar>
-            <w:vAlign w:val="center"/>
-          </w:tcPr>
-          <w:p>
-            <w:pPr>
-              <w:jc w:val="center"/>
-              <w:spacing w:after="40" w:before="40" w:line="240"/>
-              <w:ind w:firstLine="0" w:left="100" w:right="100"/>
-            </w:pPr>
-            <w:r xmlns:w="http://schemas.openxmlformats.org/wordprocessingml/2006/main" xmlns:wp="http://schemas.openxmlformats.org/drawingml/2006/wordprocessingDrawing" xmlns:r="http://schemas.openxmlformats.org/officeDocument/2006/relationships" xmlns:w14="http://schemas.microsoft.com/office/word/2010/wordml">
-              <w:rPr>
-                <w:rFonts w:ascii="Arial" w:hAnsi="Arial" w:eastAsia="Arial" w:cs="Arial"/>
-                <w:sz w:val="20"/>
-                <w:szCs w:val="20"/>
-                <w:color w:val="111111"/>
-              </w:rPr>
-              <w:t xml:space="preserve">13283</w:t>
-            </w:r>
-          </w:p>
-        </w:tc>
-        <w:tc>
-          <w:tcPr>
-            <w:tcBorders/>
-            <w:shd w:val="clear" w:color="auto" w:fill="FFFFFF"/>
-            <w:tcMar>
-              <w:top w:w="0" w:type="dxa"/>
-              <w:bottom w:w="0" w:type="dxa"/>
-              <w:left w:w="0" w:type="dxa"/>
-              <w:right w:w="0" w:type="dxa"/>
-            </w:tcMar>
-            <w:vAlign w:val="center"/>
-          </w:tcPr>
-          <w:p>
-            <w:pPr>
-              <w:jc w:val="center"/>
-              <w:spacing w:after="40" w:before="40" w:line="240"/>
-              <w:ind w:firstLine="0" w:left="100" w:right="100"/>
-            </w:pPr>
-            <w:r xmlns:w="http://schemas.openxmlformats.org/wordprocessingml/2006/main" xmlns:wp="http://schemas.openxmlformats.org/drawingml/2006/wordprocessingDrawing" xmlns:r="http://schemas.openxmlformats.org/officeDocument/2006/relationships" xmlns:w14="http://schemas.microsoft.com/office/word/2010/wordml">
-              <w:rPr>
-                <w:rFonts w:ascii="Arial" w:hAnsi="Arial" w:eastAsia="Arial" w:cs="Arial"/>
-                <w:sz w:val="20"/>
-                <w:szCs w:val="20"/>
-                <w:color w:val="111111"/>
-              </w:rPr>
-              <w:t xml:space="preserve">3154</w:t>
-            </w:r>
-          </w:p>
-        </w:tc>
-        <w:tc>
-          <w:tcPr>
-            <w:tcBorders/>
-            <w:shd w:val="clear" w:color="auto" w:fill="FFFFFF"/>
-            <w:tcMar>
-              <w:top w:w="0" w:type="dxa"/>
-              <w:bottom w:w="0" w:type="dxa"/>
-              <w:left w:w="0" w:type="dxa"/>
-              <w:right w:w="0" w:type="dxa"/>
-            </w:tcMar>
-            <w:vAlign w:val="center"/>
-          </w:tcPr>
-          <w:p>
-            <w:pPr>
-              <w:jc w:val="center"/>
-              <w:spacing w:after="40" w:before="40" w:line="240"/>
-              <w:ind w:firstLine="0" w:left="100" w:right="100"/>
-            </w:pPr>
-            <w:r xmlns:w="http://schemas.openxmlformats.org/wordprocessingml/2006/main" xmlns:wp="http://schemas.openxmlformats.org/drawingml/2006/wordprocessingDrawing" xmlns:r="http://schemas.openxmlformats.org/officeDocument/2006/relationships" xmlns:w14="http://schemas.microsoft.com/office/word/2010/wordml">
-              <w:rPr>
-                <w:rFonts w:ascii="Arial" w:hAnsi="Arial" w:eastAsia="Arial" w:cs="Arial"/>
-                <w:sz w:val="20"/>
-                <w:szCs w:val="20"/>
-                <w:color w:val="111111"/>
-              </w:rPr>
-              <w:t xml:space="preserve">0</w:t>
-            </w:r>
-          </w:p>
-        </w:tc>
-        <w:tc>
-          <w:tcPr>
-            <w:tcBorders/>
-            <w:shd w:val="clear" w:color="auto" w:fill="FFFFFF"/>
-            <w:tcMar>
-              <w:top w:w="0" w:type="dxa"/>
-              <w:bottom w:w="0" w:type="dxa"/>
-              <w:left w:w="0" w:type="dxa"/>
-              <w:right w:w="0" w:type="dxa"/>
-            </w:tcMar>
-            <w:vAlign w:val="center"/>
-          </w:tcPr>
-          <w:p>
-            <w:pPr>
-              <w:jc w:val="center"/>
-              <w:spacing w:after="40" w:before="40" w:line="240"/>
-              <w:ind w:firstLine="0" w:left="100" w:right="100"/>
-            </w:pPr>
-            <w:r xmlns:w="http://schemas.openxmlformats.org/wordprocessingml/2006/main" xmlns:wp="http://schemas.openxmlformats.org/drawingml/2006/wordprocessingDrawing" xmlns:r="http://schemas.openxmlformats.org/officeDocument/2006/relationships" xmlns:w14="http://schemas.microsoft.com/office/word/2010/wordml">
-              <w:rPr>
-                <w:rFonts w:ascii="Arial" w:hAnsi="Arial" w:eastAsia="Arial" w:cs="Arial"/>
-                <w:sz w:val="20"/>
-                <w:szCs w:val="20"/>
-                <w:color w:val="111111"/>
-              </w:rPr>
-              <w:t xml:space="preserve">0</w:t>
-            </w:r>
-          </w:p>
-        </w:tc>
-        <w:tc>
-          <w:tcPr>
-            <w:tcBorders/>
-            <w:shd w:val="clear" w:color="auto" w:fill="FFFFFF"/>
-            <w:tcMar>
-              <w:top w:w="0" w:type="dxa"/>
-              <w:bottom w:w="0" w:type="dxa"/>
-              <w:left w:w="0" w:type="dxa"/>
-              <w:right w:w="0" w:type="dxa"/>
-            </w:tcMar>
-            <w:vAlign w:val="center"/>
-          </w:tcPr>
-          <w:p>
-            <w:pPr>
-              <w:jc w:val="center"/>
-              <w:spacing w:after="40" w:before="40" w:line="240"/>
-              <w:ind w:firstLine="0" w:left="100" w:right="100"/>
-            </w:pPr>
-            <w:r xmlns:w="http://schemas.openxmlformats.org/wordprocessingml/2006/main" xmlns:wp="http://schemas.openxmlformats.org/drawingml/2006/wordprocessingDrawing" xmlns:r="http://schemas.openxmlformats.org/officeDocument/2006/relationships" xmlns:w14="http://schemas.microsoft.com/office/word/2010/wordml">
-              <w:rPr>
-                <w:rFonts w:ascii="Arial" w:hAnsi="Arial" w:eastAsia="Arial" w:cs="Arial"/>
-                <w:sz w:val="20"/>
-                <w:szCs w:val="20"/>
-                <w:color w:val="111111"/>
-              </w:rPr>
-              <w:t xml:space="preserve">0</w:t>
-            </w:r>
-          </w:p>
-        </w:tc>
-        <w:tc>
-          <w:tcPr>
-            <w:tcBorders/>
-            <w:shd w:val="clear" w:color="auto" w:fill="FFFFFF"/>
-            <w:tcMar>
-              <w:top w:w="0" w:type="dxa"/>
-              <w:bottom w:w="0" w:type="dxa"/>
-              <w:left w:w="0" w:type="dxa"/>
-              <w:right w:w="0" w:type="dxa"/>
-            </w:tcMar>
-            <w:vAlign w:val="center"/>
-          </w:tcPr>
-          <w:p>
-            <w:pPr>
-              <w:jc w:val="center"/>
-              <w:spacing w:after="40" w:before="40" w:line="240"/>
-              <w:ind w:firstLine="0" w:left="100" w:right="100"/>
-            </w:pPr>
-            <w:r xmlns:w="http://schemas.openxmlformats.org/wordprocessingml/2006/main" xmlns:wp="http://schemas.openxmlformats.org/drawingml/2006/wordprocessingDrawing" xmlns:r="http://schemas.openxmlformats.org/officeDocument/2006/relationships" xmlns:w14="http://schemas.microsoft.com/office/word/2010/wordml">
-              <w:rPr>
-                <w:rFonts w:ascii="Arial" w:hAnsi="Arial" w:eastAsia="Arial" w:cs="Arial"/>
-                <w:sz w:val="20"/>
-                <w:szCs w:val="20"/>
-                <w:color w:val="111111"/>
-              </w:rPr>
-              <w:t xml:space="preserve">2728</w:t>
-            </w:r>
-          </w:p>
-        </w:tc>
-        <w:tc>
-          <w:tcPr>
-            <w:tcBorders/>
-            <w:shd w:val="clear" w:color="auto" w:fill="FFFFFF"/>
-            <w:tcMar>
-              <w:top w:w="0" w:type="dxa"/>
-              <w:bottom w:w="0" w:type="dxa"/>
-              <w:left w:w="0" w:type="dxa"/>
-              <w:right w:w="0" w:type="dxa"/>
-            </w:tcMar>
-            <w:vAlign w:val="center"/>
-          </w:tcPr>
-          <w:p>
-            <w:pPr>
-              <w:jc w:val="center"/>
-              <w:spacing w:after="40" w:before="40" w:line="240"/>
-              <w:ind w:firstLine="0" w:left="100" w:right="100"/>
-            </w:pPr>
-            <w:r xmlns:w="http://schemas.openxmlformats.org/wordprocessingml/2006/main" xmlns:wp="http://schemas.openxmlformats.org/drawingml/2006/wordprocessingDrawing" xmlns:r="http://schemas.openxmlformats.org/officeDocument/2006/relationships" xmlns:w14="http://schemas.microsoft.com/office/word/2010/wordml">
-              <w:rPr>
-                <w:rFonts w:ascii="Arial" w:hAnsi="Arial" w:eastAsia="Arial" w:cs="Arial"/>
-                <w:sz w:val="20"/>
-                <w:szCs w:val="20"/>
-                <w:color w:val="111111"/>
-              </w:rPr>
-              <w:t xml:space="preserve">2660</w:t>
+              <w:t xml:space="preserve">19</w:t>
+            </w:r>
+          </w:p>
+        </w:tc>
+        <w:tc>
+          <w:tcPr>
+            <w:tcBorders/>
+            <w:shd w:val="clear" w:color="auto" w:fill="FFFFFF"/>
+            <w:tcMar>
+              <w:top w:w="0" w:type="dxa"/>
+              <w:bottom w:w="0" w:type="dxa"/>
+              <w:left w:w="0" w:type="dxa"/>
+              <w:right w:w="0" w:type="dxa"/>
+            </w:tcMar>
+            <w:vAlign w:val="center"/>
+          </w:tcPr>
+          <w:p>
+            <w:pPr>
+              <w:jc w:val="center"/>
+              <w:spacing w:after="40" w:before="40" w:line="240"/>
+              <w:ind w:firstLine="0" w:left="100" w:right="100"/>
+            </w:pPr>
+            <w:r xmlns:w="http://schemas.openxmlformats.org/wordprocessingml/2006/main" xmlns:wp="http://schemas.openxmlformats.org/drawingml/2006/wordprocessingDrawing" xmlns:r="http://schemas.openxmlformats.org/officeDocument/2006/relationships" xmlns:w14="http://schemas.microsoft.com/office/word/2010/wordml">
+              <w:rPr>
+                <w:rFonts w:ascii="Arial" w:hAnsi="Arial" w:eastAsia="Arial" w:cs="Arial"/>
+                <w:sz w:val="20"/>
+                <w:szCs w:val="20"/>
+                <w:color w:val="111111"/>
+              </w:rPr>
+              <w:t xml:space="preserve">0</w:t>
+            </w:r>
+          </w:p>
+        </w:tc>
+        <w:tc>
+          <w:tcPr>
+            <w:tcBorders/>
+            <w:shd w:val="clear" w:color="auto" w:fill="FFFFFF"/>
+            <w:tcMar>
+              <w:top w:w="0" w:type="dxa"/>
+              <w:bottom w:w="0" w:type="dxa"/>
+              <w:left w:w="0" w:type="dxa"/>
+              <w:right w:w="0" w:type="dxa"/>
+            </w:tcMar>
+            <w:vAlign w:val="center"/>
+          </w:tcPr>
+          <w:p>
+            <w:pPr>
+              <w:jc w:val="center"/>
+              <w:spacing w:after="40" w:before="40" w:line="240"/>
+              <w:ind w:firstLine="0" w:left="100" w:right="100"/>
+            </w:pPr>
+            <w:r xmlns:w="http://schemas.openxmlformats.org/wordprocessingml/2006/main" xmlns:wp="http://schemas.openxmlformats.org/drawingml/2006/wordprocessingDrawing" xmlns:r="http://schemas.openxmlformats.org/officeDocument/2006/relationships" xmlns:w14="http://schemas.microsoft.com/office/word/2010/wordml">
+              <w:rPr>
+                <w:rFonts w:ascii="Arial" w:hAnsi="Arial" w:eastAsia="Arial" w:cs="Arial"/>
+                <w:sz w:val="20"/>
+                <w:szCs w:val="20"/>
+                <w:color w:val="111111"/>
+              </w:rPr>
+              <w:t xml:space="preserve">0</w:t>
+            </w:r>
+          </w:p>
+        </w:tc>
+        <w:tc>
+          <w:tcPr>
+            <w:tcBorders/>
+            <w:shd w:val="clear" w:color="auto" w:fill="FFFFFF"/>
+            <w:tcMar>
+              <w:top w:w="0" w:type="dxa"/>
+              <w:bottom w:w="0" w:type="dxa"/>
+              <w:left w:w="0" w:type="dxa"/>
+              <w:right w:w="0" w:type="dxa"/>
+            </w:tcMar>
+            <w:vAlign w:val="center"/>
+          </w:tcPr>
+          <w:p>
+            <w:pPr>
+              <w:jc w:val="center"/>
+              <w:spacing w:after="40" w:before="40" w:line="240"/>
+              <w:ind w:firstLine="0" w:left="100" w:right="100"/>
+            </w:pPr>
+            <w:r xmlns:w="http://schemas.openxmlformats.org/wordprocessingml/2006/main" xmlns:wp="http://schemas.openxmlformats.org/drawingml/2006/wordprocessingDrawing" xmlns:r="http://schemas.openxmlformats.org/officeDocument/2006/relationships" xmlns:w14="http://schemas.microsoft.com/office/word/2010/wordml">
+              <w:rPr>
+                <w:rFonts w:ascii="Arial" w:hAnsi="Arial" w:eastAsia="Arial" w:cs="Arial"/>
+                <w:sz w:val="20"/>
+                <w:szCs w:val="20"/>
+                <w:color w:val="111111"/>
+              </w:rPr>
+              <w:t xml:space="preserve">0</w:t>
+            </w:r>
+          </w:p>
+        </w:tc>
+        <w:tc>
+          <w:tcPr>
+            <w:tcBorders/>
+            <w:shd w:val="clear" w:color="auto" w:fill="FFFFFF"/>
+            <w:tcMar>
+              <w:top w:w="0" w:type="dxa"/>
+              <w:bottom w:w="0" w:type="dxa"/>
+              <w:left w:w="0" w:type="dxa"/>
+              <w:right w:w="0" w:type="dxa"/>
+            </w:tcMar>
+            <w:vAlign w:val="center"/>
+          </w:tcPr>
+          <w:p>
+            <w:pPr>
+              <w:jc w:val="center"/>
+              <w:spacing w:after="40" w:before="40" w:line="240"/>
+              <w:ind w:firstLine="0" w:left="100" w:right="100"/>
+            </w:pPr>
+            <w:r xmlns:w="http://schemas.openxmlformats.org/wordprocessingml/2006/main" xmlns:wp="http://schemas.openxmlformats.org/drawingml/2006/wordprocessingDrawing" xmlns:r="http://schemas.openxmlformats.org/officeDocument/2006/relationships" xmlns:w14="http://schemas.microsoft.com/office/word/2010/wordml">
+              <w:rPr>
+                <w:rFonts w:ascii="Arial" w:hAnsi="Arial" w:eastAsia="Arial" w:cs="Arial"/>
+                <w:sz w:val="20"/>
+                <w:szCs w:val="20"/>
+                <w:color w:val="111111"/>
+              </w:rPr>
+              <w:t xml:space="preserve">114</w:t>
+            </w:r>
+          </w:p>
+        </w:tc>
+        <w:tc>
+          <w:tcPr>
+            <w:tcBorders/>
+            <w:shd w:val="clear" w:color="auto" w:fill="FFFFFF"/>
+            <w:tcMar>
+              <w:top w:w="0" w:type="dxa"/>
+              <w:bottom w:w="0" w:type="dxa"/>
+              <w:left w:w="0" w:type="dxa"/>
+              <w:right w:w="0" w:type="dxa"/>
+            </w:tcMar>
+            <w:vAlign w:val="center"/>
+          </w:tcPr>
+          <w:p>
+            <w:pPr>
+              <w:jc w:val="center"/>
+              <w:spacing w:after="40" w:before="40" w:line="240"/>
+              <w:ind w:firstLine="0" w:left="100" w:right="100"/>
+            </w:pPr>
+            <w:r xmlns:w="http://schemas.openxmlformats.org/wordprocessingml/2006/main" xmlns:wp="http://schemas.openxmlformats.org/drawingml/2006/wordprocessingDrawing" xmlns:r="http://schemas.openxmlformats.org/officeDocument/2006/relationships" xmlns:w14="http://schemas.microsoft.com/office/word/2010/wordml">
+              <w:rPr>
+                <w:rFonts w:ascii="Arial" w:hAnsi="Arial" w:eastAsia="Arial" w:cs="Arial"/>
+                <w:sz w:val="20"/>
+                <w:szCs w:val="20"/>
+                <w:color w:val="111111"/>
+              </w:rPr>
+              <w:t xml:space="preserve">0</w:t>
+            </w:r>
+          </w:p>
+        </w:tc>
+        <w:tc>
+          <w:tcPr>
+            <w:tcBorders/>
+            <w:shd w:val="clear" w:color="auto" w:fill="FFFFFF"/>
+            <w:tcMar>
+              <w:top w:w="0" w:type="dxa"/>
+              <w:bottom w:w="0" w:type="dxa"/>
+              <w:left w:w="0" w:type="dxa"/>
+              <w:right w:w="0" w:type="dxa"/>
+            </w:tcMar>
+            <w:vAlign w:val="center"/>
+          </w:tcPr>
+          <w:p>
+            <w:pPr>
+              <w:jc w:val="center"/>
+              <w:spacing w:after="40" w:before="40" w:line="240"/>
+              <w:ind w:firstLine="0" w:left="100" w:right="100"/>
+            </w:pPr>
+            <w:r xmlns:w="http://schemas.openxmlformats.org/wordprocessingml/2006/main" xmlns:wp="http://schemas.openxmlformats.org/drawingml/2006/wordprocessingDrawing" xmlns:r="http://schemas.openxmlformats.org/officeDocument/2006/relationships" xmlns:w14="http://schemas.microsoft.com/office/word/2010/wordml">
+              <w:rPr>
+                <w:rFonts w:ascii="Arial" w:hAnsi="Arial" w:eastAsia="Arial" w:cs="Arial"/>
+                <w:sz w:val="20"/>
+                <w:szCs w:val="20"/>
+                <w:color w:val="111111"/>
+              </w:rPr>
+              <w:t xml:space="preserve">0</w:t>
+            </w:r>
+          </w:p>
+        </w:tc>
+        <w:tc>
+          <w:tcPr>
+            <w:tcBorders/>
+            <w:shd w:val="clear" w:color="auto" w:fill="FFFFFF"/>
+            <w:tcMar>
+              <w:top w:w="0" w:type="dxa"/>
+              <w:bottom w:w="0" w:type="dxa"/>
+              <w:left w:w="0" w:type="dxa"/>
+              <w:right w:w="0" w:type="dxa"/>
+            </w:tcMar>
+            <w:vAlign w:val="center"/>
+          </w:tcPr>
+          <w:p>
+            <w:pPr>
+              <w:jc w:val="center"/>
+              <w:spacing w:after="40" w:before="40" w:line="240"/>
+              <w:ind w:firstLine="0" w:left="100" w:right="100"/>
+            </w:pPr>
+            <w:r xmlns:w="http://schemas.openxmlformats.org/wordprocessingml/2006/main" xmlns:wp="http://schemas.openxmlformats.org/drawingml/2006/wordprocessingDrawing" xmlns:r="http://schemas.openxmlformats.org/officeDocument/2006/relationships" xmlns:w14="http://schemas.microsoft.com/office/word/2010/wordml">
+              <w:rPr>
+                <w:rFonts w:ascii="Arial" w:hAnsi="Arial" w:eastAsia="Arial" w:cs="Arial"/>
+                <w:sz w:val="20"/>
+                <w:szCs w:val="20"/>
+                <w:color w:val="111111"/>
+              </w:rPr>
+              <w:t xml:space="preserve">0</w:t>
+            </w:r>
+          </w:p>
+        </w:tc>
+        <w:tc>
+          <w:tcPr>
+            <w:tcBorders/>
+            <w:shd w:val="clear" w:color="auto" w:fill="FFFFFF"/>
+            <w:tcMar>
+              <w:top w:w="0" w:type="dxa"/>
+              <w:bottom w:w="0" w:type="dxa"/>
+              <w:left w:w="0" w:type="dxa"/>
+              <w:right w:w="0" w:type="dxa"/>
+            </w:tcMar>
+            <w:vAlign w:val="center"/>
+          </w:tcPr>
+          <w:p>
+            <w:pPr>
+              <w:jc w:val="center"/>
+              <w:spacing w:after="40" w:before="40" w:line="240"/>
+              <w:ind w:firstLine="0" w:left="100" w:right="100"/>
+            </w:pPr>
+            <w:r xmlns:w="http://schemas.openxmlformats.org/wordprocessingml/2006/main" xmlns:wp="http://schemas.openxmlformats.org/drawingml/2006/wordprocessingDrawing" xmlns:r="http://schemas.openxmlformats.org/officeDocument/2006/relationships" xmlns:w14="http://schemas.microsoft.com/office/word/2010/wordml">
+              <w:rPr>
+                <w:rFonts w:ascii="Arial" w:hAnsi="Arial" w:eastAsia="Arial" w:cs="Arial"/>
+                <w:sz w:val="20"/>
+                <w:szCs w:val="20"/>
+                <w:color w:val="111111"/>
+              </w:rPr>
+              <w:t xml:space="preserve">0</w:t>
+            </w:r>
+          </w:p>
+        </w:tc>
+        <w:tc>
+          <w:tcPr>
+            <w:tcBorders/>
+            <w:shd w:val="clear" w:color="auto" w:fill="FFFFFF"/>
+            <w:tcMar>
+              <w:top w:w="0" w:type="dxa"/>
+              <w:bottom w:w="0" w:type="dxa"/>
+              <w:left w:w="0" w:type="dxa"/>
+              <w:right w:w="0" w:type="dxa"/>
+            </w:tcMar>
+            <w:vAlign w:val="center"/>
+          </w:tcPr>
+          <w:p>
+            <w:pPr>
+              <w:jc w:val="center"/>
+              <w:spacing w:after="40" w:before="40" w:line="240"/>
+              <w:ind w:firstLine="0" w:left="100" w:right="100"/>
+            </w:pPr>
+            <w:r xmlns:w="http://schemas.openxmlformats.org/wordprocessingml/2006/main" xmlns:wp="http://schemas.openxmlformats.org/drawingml/2006/wordprocessingDrawing" xmlns:r="http://schemas.openxmlformats.org/officeDocument/2006/relationships" xmlns:w14="http://schemas.microsoft.com/office/word/2010/wordml">
+              <w:rPr>
+                <w:rFonts w:ascii="Arial" w:hAnsi="Arial" w:eastAsia="Arial" w:cs="Arial"/>
+                <w:sz w:val="20"/>
+                <w:szCs w:val="20"/>
+                <w:color w:val="111111"/>
+              </w:rPr>
+              <w:t xml:space="preserve">0</w:t>
             </w:r>
           </w:p>
         </w:tc>
@@ -1458,7 +1456,7 @@
                 <w:szCs w:val="20"/>
                 <w:color w:val="111111"/>
               </w:rPr>
-              <w:t xml:space="preserve">CODFAPL</w:t>
+              <w:t xml:space="preserve">CODICE</w:t>
             </w:r>
           </w:p>
         </w:tc>
@@ -1489,384 +1487,384 @@
                 <w:szCs w:val="20"/>
                 <w:color w:val="111111"/>
               </w:rPr>
-              <w:t xml:space="preserve">0</w:t>
-            </w:r>
-          </w:p>
-        </w:tc>
-        <w:tc>
-          <w:tcPr>
-            <w:tcBorders/>
-            <w:shd w:val="clear" w:color="auto" w:fill="E5E5E5"/>
-            <w:tcMar>
-              <w:top w:w="0" w:type="dxa"/>
-              <w:bottom w:w="0" w:type="dxa"/>
-              <w:left w:w="0" w:type="dxa"/>
-              <w:right w:w="0" w:type="dxa"/>
-            </w:tcMar>
-            <w:vAlign w:val="center"/>
-          </w:tcPr>
-          <w:p>
-            <w:pPr>
-              <w:jc w:val="center"/>
-              <w:spacing w:after="40" w:before="40" w:line="240"/>
-              <w:ind w:firstLine="0" w:left="100" w:right="100"/>
-            </w:pPr>
-            <w:r xmlns:w="http://schemas.openxmlformats.org/wordprocessingml/2006/main" xmlns:wp="http://schemas.openxmlformats.org/drawingml/2006/wordprocessingDrawing" xmlns:r="http://schemas.openxmlformats.org/officeDocument/2006/relationships" xmlns:w14="http://schemas.microsoft.com/office/word/2010/wordml">
-              <w:rPr>
-                <w:rFonts w:ascii="Arial" w:hAnsi="Arial" w:eastAsia="Arial" w:cs="Arial"/>
-                <w:sz w:val="20"/>
-                <w:szCs w:val="20"/>
-                <w:color w:val="111111"/>
-              </w:rPr>
-              <w:t xml:space="preserve">0</w:t>
-            </w:r>
-          </w:p>
-        </w:tc>
-        <w:tc>
-          <w:tcPr>
-            <w:tcBorders/>
-            <w:shd w:val="clear" w:color="auto" w:fill="E5E5E5"/>
-            <w:tcMar>
-              <w:top w:w="0" w:type="dxa"/>
-              <w:bottom w:w="0" w:type="dxa"/>
-              <w:left w:w="0" w:type="dxa"/>
-              <w:right w:w="0" w:type="dxa"/>
-            </w:tcMar>
-            <w:vAlign w:val="center"/>
-          </w:tcPr>
-          <w:p>
-            <w:pPr>
-              <w:jc w:val="center"/>
-              <w:spacing w:after="40" w:before="40" w:line="240"/>
-              <w:ind w:firstLine="0" w:left="100" w:right="100"/>
-            </w:pPr>
-            <w:r xmlns:w="http://schemas.openxmlformats.org/wordprocessingml/2006/main" xmlns:wp="http://schemas.openxmlformats.org/drawingml/2006/wordprocessingDrawing" xmlns:r="http://schemas.openxmlformats.org/officeDocument/2006/relationships" xmlns:w14="http://schemas.microsoft.com/office/word/2010/wordml">
-              <w:rPr>
-                <w:rFonts w:ascii="Arial" w:hAnsi="Arial" w:eastAsia="Arial" w:cs="Arial"/>
-                <w:sz w:val="20"/>
-                <w:szCs w:val="20"/>
-                <w:color w:val="111111"/>
-              </w:rPr>
-              <w:t xml:space="preserve">19</w:t>
-            </w:r>
-          </w:p>
-        </w:tc>
-        <w:tc>
-          <w:tcPr>
-            <w:tcBorders/>
-            <w:shd w:val="clear" w:color="auto" w:fill="E5E5E5"/>
-            <w:tcMar>
-              <w:top w:w="0" w:type="dxa"/>
-              <w:bottom w:w="0" w:type="dxa"/>
-              <w:left w:w="0" w:type="dxa"/>
-              <w:right w:w="0" w:type="dxa"/>
-            </w:tcMar>
-            <w:vAlign w:val="center"/>
-          </w:tcPr>
-          <w:p>
-            <w:pPr>
-              <w:jc w:val="center"/>
-              <w:spacing w:after="40" w:before="40" w:line="240"/>
-              <w:ind w:firstLine="0" w:left="100" w:right="100"/>
-            </w:pPr>
-            <w:r xmlns:w="http://schemas.openxmlformats.org/wordprocessingml/2006/main" xmlns:wp="http://schemas.openxmlformats.org/drawingml/2006/wordprocessingDrawing" xmlns:r="http://schemas.openxmlformats.org/officeDocument/2006/relationships" xmlns:w14="http://schemas.microsoft.com/office/word/2010/wordml">
-              <w:rPr>
-                <w:rFonts w:ascii="Arial" w:hAnsi="Arial" w:eastAsia="Arial" w:cs="Arial"/>
-                <w:sz w:val="20"/>
-                <w:szCs w:val="20"/>
-                <w:color w:val="111111"/>
-              </w:rPr>
-              <w:t xml:space="preserve">0</w:t>
-            </w:r>
-          </w:p>
-        </w:tc>
-        <w:tc>
-          <w:tcPr>
-            <w:tcBorders/>
-            <w:shd w:val="clear" w:color="auto" w:fill="E5E5E5"/>
-            <w:tcMar>
-              <w:top w:w="0" w:type="dxa"/>
-              <w:bottom w:w="0" w:type="dxa"/>
-              <w:left w:w="0" w:type="dxa"/>
-              <w:right w:w="0" w:type="dxa"/>
-            </w:tcMar>
-            <w:vAlign w:val="center"/>
-          </w:tcPr>
-          <w:p>
-            <w:pPr>
-              <w:jc w:val="center"/>
-              <w:spacing w:after="40" w:before="40" w:line="240"/>
-              <w:ind w:firstLine="0" w:left="100" w:right="100"/>
-            </w:pPr>
-            <w:r xmlns:w="http://schemas.openxmlformats.org/wordprocessingml/2006/main" xmlns:wp="http://schemas.openxmlformats.org/drawingml/2006/wordprocessingDrawing" xmlns:r="http://schemas.openxmlformats.org/officeDocument/2006/relationships" xmlns:w14="http://schemas.microsoft.com/office/word/2010/wordml">
-              <w:rPr>
-                <w:rFonts w:ascii="Arial" w:hAnsi="Arial" w:eastAsia="Arial" w:cs="Arial"/>
-                <w:sz w:val="20"/>
-                <w:szCs w:val="20"/>
-                <w:color w:val="111111"/>
-              </w:rPr>
-              <w:t xml:space="preserve">0</w:t>
-            </w:r>
-          </w:p>
-        </w:tc>
-        <w:tc>
-          <w:tcPr>
-            <w:tcBorders/>
-            <w:shd w:val="clear" w:color="auto" w:fill="E5E5E5"/>
-            <w:tcMar>
-              <w:top w:w="0" w:type="dxa"/>
-              <w:bottom w:w="0" w:type="dxa"/>
-              <w:left w:w="0" w:type="dxa"/>
-              <w:right w:w="0" w:type="dxa"/>
-            </w:tcMar>
-            <w:vAlign w:val="center"/>
-          </w:tcPr>
-          <w:p>
-            <w:pPr>
-              <w:jc w:val="center"/>
-              <w:spacing w:after="40" w:before="40" w:line="240"/>
-              <w:ind w:firstLine="0" w:left="100" w:right="100"/>
-            </w:pPr>
-            <w:r xmlns:w="http://schemas.openxmlformats.org/wordprocessingml/2006/main" xmlns:wp="http://schemas.openxmlformats.org/drawingml/2006/wordprocessingDrawing" xmlns:r="http://schemas.openxmlformats.org/officeDocument/2006/relationships" xmlns:w14="http://schemas.microsoft.com/office/word/2010/wordml">
-              <w:rPr>
-                <w:rFonts w:ascii="Arial" w:hAnsi="Arial" w:eastAsia="Arial" w:cs="Arial"/>
-                <w:sz w:val="20"/>
-                <w:szCs w:val="20"/>
-                <w:color w:val="111111"/>
-              </w:rPr>
-              <w:t xml:space="preserve">0</w:t>
-            </w:r>
-          </w:p>
-        </w:tc>
-        <w:tc>
-          <w:tcPr>
-            <w:tcBorders/>
-            <w:shd w:val="clear" w:color="auto" w:fill="E5E5E5"/>
-            <w:tcMar>
-              <w:top w:w="0" w:type="dxa"/>
-              <w:bottom w:w="0" w:type="dxa"/>
-              <w:left w:w="0" w:type="dxa"/>
-              <w:right w:w="0" w:type="dxa"/>
-            </w:tcMar>
-            <w:vAlign w:val="center"/>
-          </w:tcPr>
-          <w:p>
-            <w:pPr>
-              <w:jc w:val="center"/>
-              <w:spacing w:after="40" w:before="40" w:line="240"/>
-              <w:ind w:firstLine="0" w:left="100" w:right="100"/>
-            </w:pPr>
-            <w:r xmlns:w="http://schemas.openxmlformats.org/wordprocessingml/2006/main" xmlns:wp="http://schemas.openxmlformats.org/drawingml/2006/wordprocessingDrawing" xmlns:r="http://schemas.openxmlformats.org/officeDocument/2006/relationships" xmlns:w14="http://schemas.microsoft.com/office/word/2010/wordml">
-              <w:rPr>
-                <w:rFonts w:ascii="Arial" w:hAnsi="Arial" w:eastAsia="Arial" w:cs="Arial"/>
-                <w:sz w:val="20"/>
-                <w:szCs w:val="20"/>
-                <w:color w:val="111111"/>
-              </w:rPr>
-              <w:t xml:space="preserve">114</w:t>
-            </w:r>
-          </w:p>
-        </w:tc>
-        <w:tc>
-          <w:tcPr>
-            <w:tcBorders/>
-            <w:shd w:val="clear" w:color="auto" w:fill="E5E5E5"/>
-            <w:tcMar>
-              <w:top w:w="0" w:type="dxa"/>
-              <w:bottom w:w="0" w:type="dxa"/>
-              <w:left w:w="0" w:type="dxa"/>
-              <w:right w:w="0" w:type="dxa"/>
-            </w:tcMar>
-            <w:vAlign w:val="center"/>
-          </w:tcPr>
-          <w:p>
-            <w:pPr>
-              <w:jc w:val="center"/>
-              <w:spacing w:after="40" w:before="40" w:line="240"/>
-              <w:ind w:firstLine="0" w:left="100" w:right="100"/>
-            </w:pPr>
-            <w:r xmlns:w="http://schemas.openxmlformats.org/wordprocessingml/2006/main" xmlns:wp="http://schemas.openxmlformats.org/drawingml/2006/wordprocessingDrawing" xmlns:r="http://schemas.openxmlformats.org/officeDocument/2006/relationships" xmlns:w14="http://schemas.microsoft.com/office/word/2010/wordml">
-              <w:rPr>
-                <w:rFonts w:ascii="Arial" w:hAnsi="Arial" w:eastAsia="Arial" w:cs="Arial"/>
-                <w:sz w:val="20"/>
-                <w:szCs w:val="20"/>
-                <w:color w:val="111111"/>
-              </w:rPr>
-              <w:t xml:space="preserve">0</w:t>
-            </w:r>
-          </w:p>
-        </w:tc>
-        <w:tc>
-          <w:tcPr>
-            <w:tcBorders/>
-            <w:shd w:val="clear" w:color="auto" w:fill="E5E5E5"/>
-            <w:tcMar>
-              <w:top w:w="0" w:type="dxa"/>
-              <w:bottom w:w="0" w:type="dxa"/>
-              <w:left w:w="0" w:type="dxa"/>
-              <w:right w:w="0" w:type="dxa"/>
-            </w:tcMar>
-            <w:vAlign w:val="center"/>
-          </w:tcPr>
-          <w:p>
-            <w:pPr>
-              <w:jc w:val="center"/>
-              <w:spacing w:after="40" w:before="40" w:line="240"/>
-              <w:ind w:firstLine="0" w:left="100" w:right="100"/>
-            </w:pPr>
-            <w:r xmlns:w="http://schemas.openxmlformats.org/wordprocessingml/2006/main" xmlns:wp="http://schemas.openxmlformats.org/drawingml/2006/wordprocessingDrawing" xmlns:r="http://schemas.openxmlformats.org/officeDocument/2006/relationships" xmlns:w14="http://schemas.microsoft.com/office/word/2010/wordml">
-              <w:rPr>
-                <w:rFonts w:ascii="Arial" w:hAnsi="Arial" w:eastAsia="Arial" w:cs="Arial"/>
-                <w:sz w:val="20"/>
-                <w:szCs w:val="20"/>
-                <w:color w:val="111111"/>
-              </w:rPr>
-              <w:t xml:space="preserve">0</w:t>
-            </w:r>
-          </w:p>
-        </w:tc>
-        <w:tc>
-          <w:tcPr>
-            <w:tcBorders/>
-            <w:shd w:val="clear" w:color="auto" w:fill="E5E5E5"/>
-            <w:tcMar>
-              <w:top w:w="0" w:type="dxa"/>
-              <w:bottom w:w="0" w:type="dxa"/>
-              <w:left w:w="0" w:type="dxa"/>
-              <w:right w:w="0" w:type="dxa"/>
-            </w:tcMar>
-            <w:vAlign w:val="center"/>
-          </w:tcPr>
-          <w:p>
-            <w:pPr>
-              <w:jc w:val="center"/>
-              <w:spacing w:after="40" w:before="40" w:line="240"/>
-              <w:ind w:firstLine="0" w:left="100" w:right="100"/>
-            </w:pPr>
-            <w:r xmlns:w="http://schemas.openxmlformats.org/wordprocessingml/2006/main" xmlns:wp="http://schemas.openxmlformats.org/drawingml/2006/wordprocessingDrawing" xmlns:r="http://schemas.openxmlformats.org/officeDocument/2006/relationships" xmlns:w14="http://schemas.microsoft.com/office/word/2010/wordml">
-              <w:rPr>
-                <w:rFonts w:ascii="Arial" w:hAnsi="Arial" w:eastAsia="Arial" w:cs="Arial"/>
-                <w:sz w:val="20"/>
-                <w:szCs w:val="20"/>
-                <w:color w:val="111111"/>
-              </w:rPr>
-              <w:t xml:space="preserve">0</w:t>
-            </w:r>
-          </w:p>
-        </w:tc>
-        <w:tc>
-          <w:tcPr>
-            <w:tcBorders/>
-            <w:shd w:val="clear" w:color="auto" w:fill="E5E5E5"/>
-            <w:tcMar>
-              <w:top w:w="0" w:type="dxa"/>
-              <w:bottom w:w="0" w:type="dxa"/>
-              <w:left w:w="0" w:type="dxa"/>
-              <w:right w:w="0" w:type="dxa"/>
-            </w:tcMar>
-            <w:vAlign w:val="center"/>
-          </w:tcPr>
-          <w:p>
-            <w:pPr>
-              <w:jc w:val="center"/>
-              <w:spacing w:after="40" w:before="40" w:line="240"/>
-              <w:ind w:firstLine="0" w:left="100" w:right="100"/>
-            </w:pPr>
-            <w:r xmlns:w="http://schemas.openxmlformats.org/wordprocessingml/2006/main" xmlns:wp="http://schemas.openxmlformats.org/drawingml/2006/wordprocessingDrawing" xmlns:r="http://schemas.openxmlformats.org/officeDocument/2006/relationships" xmlns:w14="http://schemas.microsoft.com/office/word/2010/wordml">
-              <w:rPr>
-                <w:rFonts w:ascii="Arial" w:hAnsi="Arial" w:eastAsia="Arial" w:cs="Arial"/>
-                <w:sz w:val="20"/>
-                <w:szCs w:val="20"/>
-                <w:color w:val="111111"/>
-              </w:rPr>
-              <w:t xml:space="preserve">0</w:t>
-            </w:r>
-          </w:p>
-        </w:tc>
-        <w:tc>
-          <w:tcPr>
-            <w:tcBorders/>
-            <w:shd w:val="clear" w:color="auto" w:fill="E5E5E5"/>
-            <w:tcMar>
-              <w:top w:w="0" w:type="dxa"/>
-              <w:bottom w:w="0" w:type="dxa"/>
-              <w:left w:w="0" w:type="dxa"/>
-              <w:right w:w="0" w:type="dxa"/>
-            </w:tcMar>
-            <w:vAlign w:val="center"/>
-          </w:tcPr>
-          <w:p>
-            <w:pPr>
-              <w:jc w:val="center"/>
-              <w:spacing w:after="40" w:before="40" w:line="240"/>
-              <w:ind w:firstLine="0" w:left="100" w:right="100"/>
-            </w:pPr>
-            <w:r xmlns:w="http://schemas.openxmlformats.org/wordprocessingml/2006/main" xmlns:wp="http://schemas.openxmlformats.org/drawingml/2006/wordprocessingDrawing" xmlns:r="http://schemas.openxmlformats.org/officeDocument/2006/relationships" xmlns:w14="http://schemas.microsoft.com/office/word/2010/wordml">
-              <w:rPr>
-                <w:rFonts w:ascii="Arial" w:hAnsi="Arial" w:eastAsia="Arial" w:cs="Arial"/>
-                <w:sz w:val="20"/>
-                <w:szCs w:val="20"/>
-                <w:color w:val="111111"/>
-              </w:rPr>
-              <w:t xml:space="preserve">0</w:t>
-            </w:r>
-          </w:p>
-        </w:tc>
-        <w:tc>
-          <w:tcPr>
-            <w:tcBorders/>
-            <w:shd w:val="clear" w:color="auto" w:fill="E5E5E5"/>
-            <w:tcMar>
-              <w:top w:w="0" w:type="dxa"/>
-              <w:bottom w:w="0" w:type="dxa"/>
-              <w:left w:w="0" w:type="dxa"/>
-              <w:right w:w="0" w:type="dxa"/>
-            </w:tcMar>
-            <w:vAlign w:val="center"/>
-          </w:tcPr>
-          <w:p>
-            <w:pPr>
-              <w:jc w:val="center"/>
-              <w:spacing w:after="40" w:before="40" w:line="240"/>
-              <w:ind w:firstLine="0" w:left="100" w:right="100"/>
-            </w:pPr>
-            <w:r xmlns:w="http://schemas.openxmlformats.org/wordprocessingml/2006/main" xmlns:wp="http://schemas.openxmlformats.org/drawingml/2006/wordprocessingDrawing" xmlns:r="http://schemas.openxmlformats.org/officeDocument/2006/relationships" xmlns:w14="http://schemas.microsoft.com/office/word/2010/wordml">
-              <w:rPr>
-                <w:rFonts w:ascii="Arial" w:hAnsi="Arial" w:eastAsia="Arial" w:cs="Arial"/>
-                <w:sz w:val="20"/>
-                <w:szCs w:val="20"/>
-                <w:color w:val="111111"/>
-              </w:rPr>
-              <w:t xml:space="preserve">0</w:t>
-            </w:r>
-          </w:p>
-        </w:tc>
-        <w:tc>
-          <w:tcPr>
-            <w:tcBorders/>
-            <w:shd w:val="clear" w:color="auto" w:fill="E5E5E5"/>
-            <w:tcMar>
-              <w:top w:w="0" w:type="dxa"/>
-              <w:bottom w:w="0" w:type="dxa"/>
-              <w:left w:w="0" w:type="dxa"/>
-              <w:right w:w="0" w:type="dxa"/>
-            </w:tcMar>
-            <w:vAlign w:val="center"/>
-          </w:tcPr>
-          <w:p>
-            <w:pPr>
-              <w:jc w:val="center"/>
-              <w:spacing w:after="40" w:before="40" w:line="240"/>
-              <w:ind w:firstLine="0" w:left="100" w:right="100"/>
-            </w:pPr>
-            <w:r xmlns:w="http://schemas.openxmlformats.org/wordprocessingml/2006/main" xmlns:wp="http://schemas.openxmlformats.org/drawingml/2006/wordprocessingDrawing" xmlns:r="http://schemas.openxmlformats.org/officeDocument/2006/relationships" xmlns:w14="http://schemas.microsoft.com/office/word/2010/wordml">
-              <w:rPr>
-                <w:rFonts w:ascii="Arial" w:hAnsi="Arial" w:eastAsia="Arial" w:cs="Arial"/>
-                <w:sz w:val="20"/>
-                <w:szCs w:val="20"/>
-                <w:color w:val="111111"/>
-              </w:rPr>
-              <w:t xml:space="preserve">0</w:t>
+              <w:t xml:space="preserve">-</w:t>
+            </w:r>
+          </w:p>
+        </w:tc>
+        <w:tc>
+          <w:tcPr>
+            <w:tcBorders/>
+            <w:shd w:val="clear" w:color="auto" w:fill="E5E5E5"/>
+            <w:tcMar>
+              <w:top w:w="0" w:type="dxa"/>
+              <w:bottom w:w="0" w:type="dxa"/>
+              <w:left w:w="0" w:type="dxa"/>
+              <w:right w:w="0" w:type="dxa"/>
+            </w:tcMar>
+            <w:vAlign w:val="center"/>
+          </w:tcPr>
+          <w:p>
+            <w:pPr>
+              <w:jc w:val="center"/>
+              <w:spacing w:after="40" w:before="40" w:line="240"/>
+              <w:ind w:firstLine="0" w:left="100" w:right="100"/>
+            </w:pPr>
+            <w:r xmlns:w="http://schemas.openxmlformats.org/wordprocessingml/2006/main" xmlns:wp="http://schemas.openxmlformats.org/drawingml/2006/wordprocessingDrawing" xmlns:r="http://schemas.openxmlformats.org/officeDocument/2006/relationships" xmlns:w14="http://schemas.microsoft.com/office/word/2010/wordml">
+              <w:rPr>
+                <w:rFonts w:ascii="Arial" w:hAnsi="Arial" w:eastAsia="Arial" w:cs="Arial"/>
+                <w:sz w:val="20"/>
+                <w:szCs w:val="20"/>
+                <w:color w:val="111111"/>
+              </w:rPr>
+              <w:t xml:space="preserve">-</w:t>
+            </w:r>
+          </w:p>
+        </w:tc>
+        <w:tc>
+          <w:tcPr>
+            <w:tcBorders/>
+            <w:shd w:val="clear" w:color="auto" w:fill="E5E5E5"/>
+            <w:tcMar>
+              <w:top w:w="0" w:type="dxa"/>
+              <w:bottom w:w="0" w:type="dxa"/>
+              <w:left w:w="0" w:type="dxa"/>
+              <w:right w:w="0" w:type="dxa"/>
+            </w:tcMar>
+            <w:vAlign w:val="center"/>
+          </w:tcPr>
+          <w:p>
+            <w:pPr>
+              <w:jc w:val="center"/>
+              <w:spacing w:after="40" w:before="40" w:line="240"/>
+              <w:ind w:firstLine="0" w:left="100" w:right="100"/>
+            </w:pPr>
+            <w:r xmlns:w="http://schemas.openxmlformats.org/wordprocessingml/2006/main" xmlns:wp="http://schemas.openxmlformats.org/drawingml/2006/wordprocessingDrawing" xmlns:r="http://schemas.openxmlformats.org/officeDocument/2006/relationships" xmlns:w14="http://schemas.microsoft.com/office/word/2010/wordml">
+              <w:rPr>
+                <w:rFonts w:ascii="Arial" w:hAnsi="Arial" w:eastAsia="Arial" w:cs="Arial"/>
+                <w:sz w:val="20"/>
+                <w:szCs w:val="20"/>
+                <w:color w:val="111111"/>
+              </w:rPr>
+              <w:t xml:space="preserve">-</w:t>
+            </w:r>
+          </w:p>
+        </w:tc>
+        <w:tc>
+          <w:tcPr>
+            <w:tcBorders/>
+            <w:shd w:val="clear" w:color="auto" w:fill="E5E5E5"/>
+            <w:tcMar>
+              <w:top w:w="0" w:type="dxa"/>
+              <w:bottom w:w="0" w:type="dxa"/>
+              <w:left w:w="0" w:type="dxa"/>
+              <w:right w:w="0" w:type="dxa"/>
+            </w:tcMar>
+            <w:vAlign w:val="center"/>
+          </w:tcPr>
+          <w:p>
+            <w:pPr>
+              <w:jc w:val="center"/>
+              <w:spacing w:after="40" w:before="40" w:line="240"/>
+              <w:ind w:firstLine="0" w:left="100" w:right="100"/>
+            </w:pPr>
+            <w:r xmlns:w="http://schemas.openxmlformats.org/wordprocessingml/2006/main" xmlns:wp="http://schemas.openxmlformats.org/drawingml/2006/wordprocessingDrawing" xmlns:r="http://schemas.openxmlformats.org/officeDocument/2006/relationships" xmlns:w14="http://schemas.microsoft.com/office/word/2010/wordml">
+              <w:rPr>
+                <w:rFonts w:ascii="Arial" w:hAnsi="Arial" w:eastAsia="Arial" w:cs="Arial"/>
+                <w:sz w:val="20"/>
+                <w:szCs w:val="20"/>
+                <w:color w:val="111111"/>
+              </w:rPr>
+              <w:t xml:space="preserve">-</w:t>
+            </w:r>
+          </w:p>
+        </w:tc>
+        <w:tc>
+          <w:tcPr>
+            <w:tcBorders/>
+            <w:shd w:val="clear" w:color="auto" w:fill="E5E5E5"/>
+            <w:tcMar>
+              <w:top w:w="0" w:type="dxa"/>
+              <w:bottom w:w="0" w:type="dxa"/>
+              <w:left w:w="0" w:type="dxa"/>
+              <w:right w:w="0" w:type="dxa"/>
+            </w:tcMar>
+            <w:vAlign w:val="center"/>
+          </w:tcPr>
+          <w:p>
+            <w:pPr>
+              <w:jc w:val="center"/>
+              <w:spacing w:after="40" w:before="40" w:line="240"/>
+              <w:ind w:firstLine="0" w:left="100" w:right="100"/>
+            </w:pPr>
+            <w:r xmlns:w="http://schemas.openxmlformats.org/wordprocessingml/2006/main" xmlns:wp="http://schemas.openxmlformats.org/drawingml/2006/wordprocessingDrawing" xmlns:r="http://schemas.openxmlformats.org/officeDocument/2006/relationships" xmlns:w14="http://schemas.microsoft.com/office/word/2010/wordml">
+              <w:rPr>
+                <w:rFonts w:ascii="Arial" w:hAnsi="Arial" w:eastAsia="Arial" w:cs="Arial"/>
+                <w:sz w:val="20"/>
+                <w:szCs w:val="20"/>
+                <w:color w:val="111111"/>
+              </w:rPr>
+              <w:t xml:space="preserve">-</w:t>
+            </w:r>
+          </w:p>
+        </w:tc>
+        <w:tc>
+          <w:tcPr>
+            <w:tcBorders/>
+            <w:shd w:val="clear" w:color="auto" w:fill="E5E5E5"/>
+            <w:tcMar>
+              <w:top w:w="0" w:type="dxa"/>
+              <w:bottom w:w="0" w:type="dxa"/>
+              <w:left w:w="0" w:type="dxa"/>
+              <w:right w:w="0" w:type="dxa"/>
+            </w:tcMar>
+            <w:vAlign w:val="center"/>
+          </w:tcPr>
+          <w:p>
+            <w:pPr>
+              <w:jc w:val="center"/>
+              <w:spacing w:after="40" w:before="40" w:line="240"/>
+              <w:ind w:firstLine="0" w:left="100" w:right="100"/>
+            </w:pPr>
+            <w:r xmlns:w="http://schemas.openxmlformats.org/wordprocessingml/2006/main" xmlns:wp="http://schemas.openxmlformats.org/drawingml/2006/wordprocessingDrawing" xmlns:r="http://schemas.openxmlformats.org/officeDocument/2006/relationships" xmlns:w14="http://schemas.microsoft.com/office/word/2010/wordml">
+              <w:rPr>
+                <w:rFonts w:ascii="Arial" w:hAnsi="Arial" w:eastAsia="Arial" w:cs="Arial"/>
+                <w:sz w:val="20"/>
+                <w:szCs w:val="20"/>
+                <w:color w:val="111111"/>
+              </w:rPr>
+              <w:t xml:space="preserve">-</w:t>
+            </w:r>
+          </w:p>
+        </w:tc>
+        <w:tc>
+          <w:tcPr>
+            <w:tcBorders/>
+            <w:shd w:val="clear" w:color="auto" w:fill="E5E5E5"/>
+            <w:tcMar>
+              <w:top w:w="0" w:type="dxa"/>
+              <w:bottom w:w="0" w:type="dxa"/>
+              <w:left w:w="0" w:type="dxa"/>
+              <w:right w:w="0" w:type="dxa"/>
+            </w:tcMar>
+            <w:vAlign w:val="center"/>
+          </w:tcPr>
+          <w:p>
+            <w:pPr>
+              <w:jc w:val="center"/>
+              <w:spacing w:after="40" w:before="40" w:line="240"/>
+              <w:ind w:firstLine="0" w:left="100" w:right="100"/>
+            </w:pPr>
+            <w:r xmlns:w="http://schemas.openxmlformats.org/wordprocessingml/2006/main" xmlns:wp="http://schemas.openxmlformats.org/drawingml/2006/wordprocessingDrawing" xmlns:r="http://schemas.openxmlformats.org/officeDocument/2006/relationships" xmlns:w14="http://schemas.microsoft.com/office/word/2010/wordml">
+              <w:rPr>
+                <w:rFonts w:ascii="Arial" w:hAnsi="Arial" w:eastAsia="Arial" w:cs="Arial"/>
+                <w:sz w:val="20"/>
+                <w:szCs w:val="20"/>
+                <w:color w:val="111111"/>
+              </w:rPr>
+              <w:t xml:space="preserve">-</w:t>
+            </w:r>
+          </w:p>
+        </w:tc>
+        <w:tc>
+          <w:tcPr>
+            <w:tcBorders/>
+            <w:shd w:val="clear" w:color="auto" w:fill="E5E5E5"/>
+            <w:tcMar>
+              <w:top w:w="0" w:type="dxa"/>
+              <w:bottom w:w="0" w:type="dxa"/>
+              <w:left w:w="0" w:type="dxa"/>
+              <w:right w:w="0" w:type="dxa"/>
+            </w:tcMar>
+            <w:vAlign w:val="center"/>
+          </w:tcPr>
+          <w:p>
+            <w:pPr>
+              <w:jc w:val="center"/>
+              <w:spacing w:after="40" w:before="40" w:line="240"/>
+              <w:ind w:firstLine="0" w:left="100" w:right="100"/>
+            </w:pPr>
+            <w:r xmlns:w="http://schemas.openxmlformats.org/wordprocessingml/2006/main" xmlns:wp="http://schemas.openxmlformats.org/drawingml/2006/wordprocessingDrawing" xmlns:r="http://schemas.openxmlformats.org/officeDocument/2006/relationships" xmlns:w14="http://schemas.microsoft.com/office/word/2010/wordml">
+              <w:rPr>
+                <w:rFonts w:ascii="Arial" w:hAnsi="Arial" w:eastAsia="Arial" w:cs="Arial"/>
+                <w:sz w:val="20"/>
+                <w:szCs w:val="20"/>
+                <w:color w:val="111111"/>
+              </w:rPr>
+              <w:t xml:space="preserve">-</w:t>
+            </w:r>
+          </w:p>
+        </w:tc>
+        <w:tc>
+          <w:tcPr>
+            <w:tcBorders/>
+            <w:shd w:val="clear" w:color="auto" w:fill="E5E5E5"/>
+            <w:tcMar>
+              <w:top w:w="0" w:type="dxa"/>
+              <w:bottom w:w="0" w:type="dxa"/>
+              <w:left w:w="0" w:type="dxa"/>
+              <w:right w:w="0" w:type="dxa"/>
+            </w:tcMar>
+            <w:vAlign w:val="center"/>
+          </w:tcPr>
+          <w:p>
+            <w:pPr>
+              <w:jc w:val="center"/>
+              <w:spacing w:after="40" w:before="40" w:line="240"/>
+              <w:ind w:firstLine="0" w:left="100" w:right="100"/>
+            </w:pPr>
+            <w:r xmlns:w="http://schemas.openxmlformats.org/wordprocessingml/2006/main" xmlns:wp="http://schemas.openxmlformats.org/drawingml/2006/wordprocessingDrawing" xmlns:r="http://schemas.openxmlformats.org/officeDocument/2006/relationships" xmlns:w14="http://schemas.microsoft.com/office/word/2010/wordml">
+              <w:rPr>
+                <w:rFonts w:ascii="Arial" w:hAnsi="Arial" w:eastAsia="Arial" w:cs="Arial"/>
+                <w:sz w:val="20"/>
+                <w:szCs w:val="20"/>
+                <w:color w:val="111111"/>
+              </w:rPr>
+              <w:t xml:space="preserve">-</w:t>
+            </w:r>
+          </w:p>
+        </w:tc>
+        <w:tc>
+          <w:tcPr>
+            <w:tcBorders/>
+            <w:shd w:val="clear" w:color="auto" w:fill="E5E5E5"/>
+            <w:tcMar>
+              <w:top w:w="0" w:type="dxa"/>
+              <w:bottom w:w="0" w:type="dxa"/>
+              <w:left w:w="0" w:type="dxa"/>
+              <w:right w:w="0" w:type="dxa"/>
+            </w:tcMar>
+            <w:vAlign w:val="center"/>
+          </w:tcPr>
+          <w:p>
+            <w:pPr>
+              <w:jc w:val="center"/>
+              <w:spacing w:after="40" w:before="40" w:line="240"/>
+              <w:ind w:firstLine="0" w:left="100" w:right="100"/>
+            </w:pPr>
+            <w:r xmlns:w="http://schemas.openxmlformats.org/wordprocessingml/2006/main" xmlns:wp="http://schemas.openxmlformats.org/drawingml/2006/wordprocessingDrawing" xmlns:r="http://schemas.openxmlformats.org/officeDocument/2006/relationships" xmlns:w14="http://schemas.microsoft.com/office/word/2010/wordml">
+              <w:rPr>
+                <w:rFonts w:ascii="Arial" w:hAnsi="Arial" w:eastAsia="Arial" w:cs="Arial"/>
+                <w:sz w:val="20"/>
+                <w:szCs w:val="20"/>
+                <w:color w:val="111111"/>
+              </w:rPr>
+              <w:t xml:space="preserve">-</w:t>
+            </w:r>
+          </w:p>
+        </w:tc>
+        <w:tc>
+          <w:tcPr>
+            <w:tcBorders/>
+            <w:shd w:val="clear" w:color="auto" w:fill="E5E5E5"/>
+            <w:tcMar>
+              <w:top w:w="0" w:type="dxa"/>
+              <w:bottom w:w="0" w:type="dxa"/>
+              <w:left w:w="0" w:type="dxa"/>
+              <w:right w:w="0" w:type="dxa"/>
+            </w:tcMar>
+            <w:vAlign w:val="center"/>
+          </w:tcPr>
+          <w:p>
+            <w:pPr>
+              <w:jc w:val="center"/>
+              <w:spacing w:after="40" w:before="40" w:line="240"/>
+              <w:ind w:firstLine="0" w:left="100" w:right="100"/>
+            </w:pPr>
+            <w:r xmlns:w="http://schemas.openxmlformats.org/wordprocessingml/2006/main" xmlns:wp="http://schemas.openxmlformats.org/drawingml/2006/wordprocessingDrawing" xmlns:r="http://schemas.openxmlformats.org/officeDocument/2006/relationships" xmlns:w14="http://schemas.microsoft.com/office/word/2010/wordml">
+              <w:rPr>
+                <w:rFonts w:ascii="Arial" w:hAnsi="Arial" w:eastAsia="Arial" w:cs="Arial"/>
+                <w:sz w:val="20"/>
+                <w:szCs w:val="20"/>
+                <w:color w:val="111111"/>
+              </w:rPr>
+              <w:t xml:space="preserve">-</w:t>
+            </w:r>
+          </w:p>
+        </w:tc>
+        <w:tc>
+          <w:tcPr>
+            <w:tcBorders/>
+            <w:shd w:val="clear" w:color="auto" w:fill="E5E5E5"/>
+            <w:tcMar>
+              <w:top w:w="0" w:type="dxa"/>
+              <w:bottom w:w="0" w:type="dxa"/>
+              <w:left w:w="0" w:type="dxa"/>
+              <w:right w:w="0" w:type="dxa"/>
+            </w:tcMar>
+            <w:vAlign w:val="center"/>
+          </w:tcPr>
+          <w:p>
+            <w:pPr>
+              <w:jc w:val="center"/>
+              <w:spacing w:after="40" w:before="40" w:line="240"/>
+              <w:ind w:firstLine="0" w:left="100" w:right="100"/>
+            </w:pPr>
+            <w:r xmlns:w="http://schemas.openxmlformats.org/wordprocessingml/2006/main" xmlns:wp="http://schemas.openxmlformats.org/drawingml/2006/wordprocessingDrawing" xmlns:r="http://schemas.openxmlformats.org/officeDocument/2006/relationships" xmlns:w14="http://schemas.microsoft.com/office/word/2010/wordml">
+              <w:rPr>
+                <w:rFonts w:ascii="Arial" w:hAnsi="Arial" w:eastAsia="Arial" w:cs="Arial"/>
+                <w:sz w:val="20"/>
+                <w:szCs w:val="20"/>
+                <w:color w:val="111111"/>
+              </w:rPr>
+              <w:t xml:space="preserve">-</w:t>
+            </w:r>
+          </w:p>
+        </w:tc>
+        <w:tc>
+          <w:tcPr>
+            <w:tcBorders/>
+            <w:shd w:val="clear" w:color="auto" w:fill="E5E5E5"/>
+            <w:tcMar>
+              <w:top w:w="0" w:type="dxa"/>
+              <w:bottom w:w="0" w:type="dxa"/>
+              <w:left w:w="0" w:type="dxa"/>
+              <w:right w:w="0" w:type="dxa"/>
+            </w:tcMar>
+            <w:vAlign w:val="center"/>
+          </w:tcPr>
+          <w:p>
+            <w:pPr>
+              <w:jc w:val="center"/>
+              <w:spacing w:after="40" w:before="40" w:line="240"/>
+              <w:ind w:firstLine="0" w:left="100" w:right="100"/>
+            </w:pPr>
+            <w:r xmlns:w="http://schemas.openxmlformats.org/wordprocessingml/2006/main" xmlns:wp="http://schemas.openxmlformats.org/drawingml/2006/wordprocessingDrawing" xmlns:r="http://schemas.openxmlformats.org/officeDocument/2006/relationships" xmlns:w14="http://schemas.microsoft.com/office/word/2010/wordml">
+              <w:rPr>
+                <w:rFonts w:ascii="Arial" w:hAnsi="Arial" w:eastAsia="Arial" w:cs="Arial"/>
+                <w:sz w:val="20"/>
+                <w:szCs w:val="20"/>
+                <w:color w:val="111111"/>
+              </w:rPr>
+              <w:t xml:space="preserve">-</w:t>
+            </w:r>
+          </w:p>
+        </w:tc>
+        <w:tc>
+          <w:tcPr>
+            <w:tcBorders/>
+            <w:shd w:val="clear" w:color="auto" w:fill="E5E5E5"/>
+            <w:tcMar>
+              <w:top w:w="0" w:type="dxa"/>
+              <w:bottom w:w="0" w:type="dxa"/>
+              <w:left w:w="0" w:type="dxa"/>
+              <w:right w:w="0" w:type="dxa"/>
+            </w:tcMar>
+            <w:vAlign w:val="center"/>
+          </w:tcPr>
+          <w:p>
+            <w:pPr>
+              <w:jc w:val="center"/>
+              <w:spacing w:after="40" w:before="40" w:line="240"/>
+              <w:ind w:firstLine="0" w:left="100" w:right="100"/>
+            </w:pPr>
+            <w:r xmlns:w="http://schemas.openxmlformats.org/wordprocessingml/2006/main" xmlns:wp="http://schemas.openxmlformats.org/drawingml/2006/wordprocessingDrawing" xmlns:r="http://schemas.openxmlformats.org/officeDocument/2006/relationships" xmlns:w14="http://schemas.microsoft.com/office/word/2010/wordml">
+              <w:rPr>
+                <w:rFonts w:ascii="Arial" w:hAnsi="Arial" w:eastAsia="Arial" w:cs="Arial"/>
+                <w:sz w:val="20"/>
+                <w:szCs w:val="20"/>
+                <w:color w:val="111111"/>
+              </w:rPr>
+              <w:t xml:space="preserve">-</w:t>
             </w:r>
           </w:p>
         </w:tc>
@@ -1904,7 +1902,7 @@
                 <w:szCs w:val="20"/>
                 <w:color w:val="111111"/>
               </w:rPr>
-              <w:t xml:space="preserve">CODICE</w:t>
+              <w:t xml:space="preserve">CODIS</w:t>
             </w:r>
           </w:p>
         </w:tc>
@@ -1935,384 +1933,384 @@
                 <w:szCs w:val="20"/>
                 <w:color w:val="111111"/>
               </w:rPr>
-              <w:t xml:space="preserve">-</w:t>
-            </w:r>
-          </w:p>
-        </w:tc>
-        <w:tc>
-          <w:tcPr>
-            <w:tcBorders/>
-            <w:shd w:val="clear" w:color="auto" w:fill="FFFFFF"/>
-            <w:tcMar>
-              <w:top w:w="0" w:type="dxa"/>
-              <w:bottom w:w="0" w:type="dxa"/>
-              <w:left w:w="0" w:type="dxa"/>
-              <w:right w:w="0" w:type="dxa"/>
-            </w:tcMar>
-            <w:vAlign w:val="center"/>
-          </w:tcPr>
-          <w:p>
-            <w:pPr>
-              <w:jc w:val="center"/>
-              <w:spacing w:after="40" w:before="40" w:line="240"/>
-              <w:ind w:firstLine="0" w:left="100" w:right="100"/>
-            </w:pPr>
-            <w:r xmlns:w="http://schemas.openxmlformats.org/wordprocessingml/2006/main" xmlns:wp="http://schemas.openxmlformats.org/drawingml/2006/wordprocessingDrawing" xmlns:r="http://schemas.openxmlformats.org/officeDocument/2006/relationships" xmlns:w14="http://schemas.microsoft.com/office/word/2010/wordml">
-              <w:rPr>
-                <w:rFonts w:ascii="Arial" w:hAnsi="Arial" w:eastAsia="Arial" w:cs="Arial"/>
-                <w:sz w:val="20"/>
-                <w:szCs w:val="20"/>
-                <w:color w:val="111111"/>
-              </w:rPr>
-              <w:t xml:space="preserve">-</w:t>
-            </w:r>
-          </w:p>
-        </w:tc>
-        <w:tc>
-          <w:tcPr>
-            <w:tcBorders/>
-            <w:shd w:val="clear" w:color="auto" w:fill="FFFFFF"/>
-            <w:tcMar>
-              <w:top w:w="0" w:type="dxa"/>
-              <w:bottom w:w="0" w:type="dxa"/>
-              <w:left w:w="0" w:type="dxa"/>
-              <w:right w:w="0" w:type="dxa"/>
-            </w:tcMar>
-            <w:vAlign w:val="center"/>
-          </w:tcPr>
-          <w:p>
-            <w:pPr>
-              <w:jc w:val="center"/>
-              <w:spacing w:after="40" w:before="40" w:line="240"/>
-              <w:ind w:firstLine="0" w:left="100" w:right="100"/>
-            </w:pPr>
-            <w:r xmlns:w="http://schemas.openxmlformats.org/wordprocessingml/2006/main" xmlns:wp="http://schemas.openxmlformats.org/drawingml/2006/wordprocessingDrawing" xmlns:r="http://schemas.openxmlformats.org/officeDocument/2006/relationships" xmlns:w14="http://schemas.microsoft.com/office/word/2010/wordml">
-              <w:rPr>
-                <w:rFonts w:ascii="Arial" w:hAnsi="Arial" w:eastAsia="Arial" w:cs="Arial"/>
-                <w:sz w:val="20"/>
-                <w:szCs w:val="20"/>
-                <w:color w:val="111111"/>
-              </w:rPr>
-              <w:t xml:space="preserve">-</w:t>
-            </w:r>
-          </w:p>
-        </w:tc>
-        <w:tc>
-          <w:tcPr>
-            <w:tcBorders/>
-            <w:shd w:val="clear" w:color="auto" w:fill="FFFFFF"/>
-            <w:tcMar>
-              <w:top w:w="0" w:type="dxa"/>
-              <w:bottom w:w="0" w:type="dxa"/>
-              <w:left w:w="0" w:type="dxa"/>
-              <w:right w:w="0" w:type="dxa"/>
-            </w:tcMar>
-            <w:vAlign w:val="center"/>
-          </w:tcPr>
-          <w:p>
-            <w:pPr>
-              <w:jc w:val="center"/>
-              <w:spacing w:after="40" w:before="40" w:line="240"/>
-              <w:ind w:firstLine="0" w:left="100" w:right="100"/>
-            </w:pPr>
-            <w:r xmlns:w="http://schemas.openxmlformats.org/wordprocessingml/2006/main" xmlns:wp="http://schemas.openxmlformats.org/drawingml/2006/wordprocessingDrawing" xmlns:r="http://schemas.openxmlformats.org/officeDocument/2006/relationships" xmlns:w14="http://schemas.microsoft.com/office/word/2010/wordml">
-              <w:rPr>
-                <w:rFonts w:ascii="Arial" w:hAnsi="Arial" w:eastAsia="Arial" w:cs="Arial"/>
-                <w:sz w:val="20"/>
-                <w:szCs w:val="20"/>
-                <w:color w:val="111111"/>
-              </w:rPr>
-              <w:t xml:space="preserve">-</w:t>
-            </w:r>
-          </w:p>
-        </w:tc>
-        <w:tc>
-          <w:tcPr>
-            <w:tcBorders/>
-            <w:shd w:val="clear" w:color="auto" w:fill="FFFFFF"/>
-            <w:tcMar>
-              <w:top w:w="0" w:type="dxa"/>
-              <w:bottom w:w="0" w:type="dxa"/>
-              <w:left w:w="0" w:type="dxa"/>
-              <w:right w:w="0" w:type="dxa"/>
-            </w:tcMar>
-            <w:vAlign w:val="center"/>
-          </w:tcPr>
-          <w:p>
-            <w:pPr>
-              <w:jc w:val="center"/>
-              <w:spacing w:after="40" w:before="40" w:line="240"/>
-              <w:ind w:firstLine="0" w:left="100" w:right="100"/>
-            </w:pPr>
-            <w:r xmlns:w="http://schemas.openxmlformats.org/wordprocessingml/2006/main" xmlns:wp="http://schemas.openxmlformats.org/drawingml/2006/wordprocessingDrawing" xmlns:r="http://schemas.openxmlformats.org/officeDocument/2006/relationships" xmlns:w14="http://schemas.microsoft.com/office/word/2010/wordml">
-              <w:rPr>
-                <w:rFonts w:ascii="Arial" w:hAnsi="Arial" w:eastAsia="Arial" w:cs="Arial"/>
-                <w:sz w:val="20"/>
-                <w:szCs w:val="20"/>
-                <w:color w:val="111111"/>
-              </w:rPr>
-              <w:t xml:space="preserve">-</w:t>
-            </w:r>
-          </w:p>
-        </w:tc>
-        <w:tc>
-          <w:tcPr>
-            <w:tcBorders/>
-            <w:shd w:val="clear" w:color="auto" w:fill="FFFFFF"/>
-            <w:tcMar>
-              <w:top w:w="0" w:type="dxa"/>
-              <w:bottom w:w="0" w:type="dxa"/>
-              <w:left w:w="0" w:type="dxa"/>
-              <w:right w:w="0" w:type="dxa"/>
-            </w:tcMar>
-            <w:vAlign w:val="center"/>
-          </w:tcPr>
-          <w:p>
-            <w:pPr>
-              <w:jc w:val="center"/>
-              <w:spacing w:after="40" w:before="40" w:line="240"/>
-              <w:ind w:firstLine="0" w:left="100" w:right="100"/>
-            </w:pPr>
-            <w:r xmlns:w="http://schemas.openxmlformats.org/wordprocessingml/2006/main" xmlns:wp="http://schemas.openxmlformats.org/drawingml/2006/wordprocessingDrawing" xmlns:r="http://schemas.openxmlformats.org/officeDocument/2006/relationships" xmlns:w14="http://schemas.microsoft.com/office/word/2010/wordml">
-              <w:rPr>
-                <w:rFonts w:ascii="Arial" w:hAnsi="Arial" w:eastAsia="Arial" w:cs="Arial"/>
-                <w:sz w:val="20"/>
-                <w:szCs w:val="20"/>
-                <w:color w:val="111111"/>
-              </w:rPr>
-              <w:t xml:space="preserve">-</w:t>
-            </w:r>
-          </w:p>
-        </w:tc>
-        <w:tc>
-          <w:tcPr>
-            <w:tcBorders/>
-            <w:shd w:val="clear" w:color="auto" w:fill="FFFFFF"/>
-            <w:tcMar>
-              <w:top w:w="0" w:type="dxa"/>
-              <w:bottom w:w="0" w:type="dxa"/>
-              <w:left w:w="0" w:type="dxa"/>
-              <w:right w:w="0" w:type="dxa"/>
-            </w:tcMar>
-            <w:vAlign w:val="center"/>
-          </w:tcPr>
-          <w:p>
-            <w:pPr>
-              <w:jc w:val="center"/>
-              <w:spacing w:after="40" w:before="40" w:line="240"/>
-              <w:ind w:firstLine="0" w:left="100" w:right="100"/>
-            </w:pPr>
-            <w:r xmlns:w="http://schemas.openxmlformats.org/wordprocessingml/2006/main" xmlns:wp="http://schemas.openxmlformats.org/drawingml/2006/wordprocessingDrawing" xmlns:r="http://schemas.openxmlformats.org/officeDocument/2006/relationships" xmlns:w14="http://schemas.microsoft.com/office/word/2010/wordml">
-              <w:rPr>
-                <w:rFonts w:ascii="Arial" w:hAnsi="Arial" w:eastAsia="Arial" w:cs="Arial"/>
-                <w:sz w:val="20"/>
-                <w:szCs w:val="20"/>
-                <w:color w:val="111111"/>
-              </w:rPr>
-              <w:t xml:space="preserve">-</w:t>
-            </w:r>
-          </w:p>
-        </w:tc>
-        <w:tc>
-          <w:tcPr>
-            <w:tcBorders/>
-            <w:shd w:val="clear" w:color="auto" w:fill="FFFFFF"/>
-            <w:tcMar>
-              <w:top w:w="0" w:type="dxa"/>
-              <w:bottom w:w="0" w:type="dxa"/>
-              <w:left w:w="0" w:type="dxa"/>
-              <w:right w:w="0" w:type="dxa"/>
-            </w:tcMar>
-            <w:vAlign w:val="center"/>
-          </w:tcPr>
-          <w:p>
-            <w:pPr>
-              <w:jc w:val="center"/>
-              <w:spacing w:after="40" w:before="40" w:line="240"/>
-              <w:ind w:firstLine="0" w:left="100" w:right="100"/>
-            </w:pPr>
-            <w:r xmlns:w="http://schemas.openxmlformats.org/wordprocessingml/2006/main" xmlns:wp="http://schemas.openxmlformats.org/drawingml/2006/wordprocessingDrawing" xmlns:r="http://schemas.openxmlformats.org/officeDocument/2006/relationships" xmlns:w14="http://schemas.microsoft.com/office/word/2010/wordml">
-              <w:rPr>
-                <w:rFonts w:ascii="Arial" w:hAnsi="Arial" w:eastAsia="Arial" w:cs="Arial"/>
-                <w:sz w:val="20"/>
-                <w:szCs w:val="20"/>
-                <w:color w:val="111111"/>
-              </w:rPr>
-              <w:t xml:space="preserve">-</w:t>
-            </w:r>
-          </w:p>
-        </w:tc>
-        <w:tc>
-          <w:tcPr>
-            <w:tcBorders/>
-            <w:shd w:val="clear" w:color="auto" w:fill="FFFFFF"/>
-            <w:tcMar>
-              <w:top w:w="0" w:type="dxa"/>
-              <w:bottom w:w="0" w:type="dxa"/>
-              <w:left w:w="0" w:type="dxa"/>
-              <w:right w:w="0" w:type="dxa"/>
-            </w:tcMar>
-            <w:vAlign w:val="center"/>
-          </w:tcPr>
-          <w:p>
-            <w:pPr>
-              <w:jc w:val="center"/>
-              <w:spacing w:after="40" w:before="40" w:line="240"/>
-              <w:ind w:firstLine="0" w:left="100" w:right="100"/>
-            </w:pPr>
-            <w:r xmlns:w="http://schemas.openxmlformats.org/wordprocessingml/2006/main" xmlns:wp="http://schemas.openxmlformats.org/drawingml/2006/wordprocessingDrawing" xmlns:r="http://schemas.openxmlformats.org/officeDocument/2006/relationships" xmlns:w14="http://schemas.microsoft.com/office/word/2010/wordml">
-              <w:rPr>
-                <w:rFonts w:ascii="Arial" w:hAnsi="Arial" w:eastAsia="Arial" w:cs="Arial"/>
-                <w:sz w:val="20"/>
-                <w:szCs w:val="20"/>
-                <w:color w:val="111111"/>
-              </w:rPr>
-              <w:t xml:space="preserve">-</w:t>
-            </w:r>
-          </w:p>
-        </w:tc>
-        <w:tc>
-          <w:tcPr>
-            <w:tcBorders/>
-            <w:shd w:val="clear" w:color="auto" w:fill="FFFFFF"/>
-            <w:tcMar>
-              <w:top w:w="0" w:type="dxa"/>
-              <w:bottom w:w="0" w:type="dxa"/>
-              <w:left w:w="0" w:type="dxa"/>
-              <w:right w:w="0" w:type="dxa"/>
-            </w:tcMar>
-            <w:vAlign w:val="center"/>
-          </w:tcPr>
-          <w:p>
-            <w:pPr>
-              <w:jc w:val="center"/>
-              <w:spacing w:after="40" w:before="40" w:line="240"/>
-              <w:ind w:firstLine="0" w:left="100" w:right="100"/>
-            </w:pPr>
-            <w:r xmlns:w="http://schemas.openxmlformats.org/wordprocessingml/2006/main" xmlns:wp="http://schemas.openxmlformats.org/drawingml/2006/wordprocessingDrawing" xmlns:r="http://schemas.openxmlformats.org/officeDocument/2006/relationships" xmlns:w14="http://schemas.microsoft.com/office/word/2010/wordml">
-              <w:rPr>
-                <w:rFonts w:ascii="Arial" w:hAnsi="Arial" w:eastAsia="Arial" w:cs="Arial"/>
-                <w:sz w:val="20"/>
-                <w:szCs w:val="20"/>
-                <w:color w:val="111111"/>
-              </w:rPr>
-              <w:t xml:space="preserve">-</w:t>
-            </w:r>
-          </w:p>
-        </w:tc>
-        <w:tc>
-          <w:tcPr>
-            <w:tcBorders/>
-            <w:shd w:val="clear" w:color="auto" w:fill="FFFFFF"/>
-            <w:tcMar>
-              <w:top w:w="0" w:type="dxa"/>
-              <w:bottom w:w="0" w:type="dxa"/>
-              <w:left w:w="0" w:type="dxa"/>
-              <w:right w:w="0" w:type="dxa"/>
-            </w:tcMar>
-            <w:vAlign w:val="center"/>
-          </w:tcPr>
-          <w:p>
-            <w:pPr>
-              <w:jc w:val="center"/>
-              <w:spacing w:after="40" w:before="40" w:line="240"/>
-              <w:ind w:firstLine="0" w:left="100" w:right="100"/>
-            </w:pPr>
-            <w:r xmlns:w="http://schemas.openxmlformats.org/wordprocessingml/2006/main" xmlns:wp="http://schemas.openxmlformats.org/drawingml/2006/wordprocessingDrawing" xmlns:r="http://schemas.openxmlformats.org/officeDocument/2006/relationships" xmlns:w14="http://schemas.microsoft.com/office/word/2010/wordml">
-              <w:rPr>
-                <w:rFonts w:ascii="Arial" w:hAnsi="Arial" w:eastAsia="Arial" w:cs="Arial"/>
-                <w:sz w:val="20"/>
-                <w:szCs w:val="20"/>
-                <w:color w:val="111111"/>
-              </w:rPr>
-              <w:t xml:space="preserve">-</w:t>
-            </w:r>
-          </w:p>
-        </w:tc>
-        <w:tc>
-          <w:tcPr>
-            <w:tcBorders/>
-            <w:shd w:val="clear" w:color="auto" w:fill="FFFFFF"/>
-            <w:tcMar>
-              <w:top w:w="0" w:type="dxa"/>
-              <w:bottom w:w="0" w:type="dxa"/>
-              <w:left w:w="0" w:type="dxa"/>
-              <w:right w:w="0" w:type="dxa"/>
-            </w:tcMar>
-            <w:vAlign w:val="center"/>
-          </w:tcPr>
-          <w:p>
-            <w:pPr>
-              <w:jc w:val="center"/>
-              <w:spacing w:after="40" w:before="40" w:line="240"/>
-              <w:ind w:firstLine="0" w:left="100" w:right="100"/>
-            </w:pPr>
-            <w:r xmlns:w="http://schemas.openxmlformats.org/wordprocessingml/2006/main" xmlns:wp="http://schemas.openxmlformats.org/drawingml/2006/wordprocessingDrawing" xmlns:r="http://schemas.openxmlformats.org/officeDocument/2006/relationships" xmlns:w14="http://schemas.microsoft.com/office/word/2010/wordml">
-              <w:rPr>
-                <w:rFonts w:ascii="Arial" w:hAnsi="Arial" w:eastAsia="Arial" w:cs="Arial"/>
-                <w:sz w:val="20"/>
-                <w:szCs w:val="20"/>
-                <w:color w:val="111111"/>
-              </w:rPr>
-              <w:t xml:space="preserve">-</w:t>
-            </w:r>
-          </w:p>
-        </w:tc>
-        <w:tc>
-          <w:tcPr>
-            <w:tcBorders/>
-            <w:shd w:val="clear" w:color="auto" w:fill="FFFFFF"/>
-            <w:tcMar>
-              <w:top w:w="0" w:type="dxa"/>
-              <w:bottom w:w="0" w:type="dxa"/>
-              <w:left w:w="0" w:type="dxa"/>
-              <w:right w:w="0" w:type="dxa"/>
-            </w:tcMar>
-            <w:vAlign w:val="center"/>
-          </w:tcPr>
-          <w:p>
-            <w:pPr>
-              <w:jc w:val="center"/>
-              <w:spacing w:after="40" w:before="40" w:line="240"/>
-              <w:ind w:firstLine="0" w:left="100" w:right="100"/>
-            </w:pPr>
-            <w:r xmlns:w="http://schemas.openxmlformats.org/wordprocessingml/2006/main" xmlns:wp="http://schemas.openxmlformats.org/drawingml/2006/wordprocessingDrawing" xmlns:r="http://schemas.openxmlformats.org/officeDocument/2006/relationships" xmlns:w14="http://schemas.microsoft.com/office/word/2010/wordml">
-              <w:rPr>
-                <w:rFonts w:ascii="Arial" w:hAnsi="Arial" w:eastAsia="Arial" w:cs="Arial"/>
-                <w:sz w:val="20"/>
-                <w:szCs w:val="20"/>
-                <w:color w:val="111111"/>
-              </w:rPr>
-              <w:t xml:space="preserve">-</w:t>
-            </w:r>
-          </w:p>
-        </w:tc>
-        <w:tc>
-          <w:tcPr>
-            <w:tcBorders/>
-            <w:shd w:val="clear" w:color="auto" w:fill="FFFFFF"/>
-            <w:tcMar>
-              <w:top w:w="0" w:type="dxa"/>
-              <w:bottom w:w="0" w:type="dxa"/>
-              <w:left w:w="0" w:type="dxa"/>
-              <w:right w:w="0" w:type="dxa"/>
-            </w:tcMar>
-            <w:vAlign w:val="center"/>
-          </w:tcPr>
-          <w:p>
-            <w:pPr>
-              <w:jc w:val="center"/>
-              <w:spacing w:after="40" w:before="40" w:line="240"/>
-              <w:ind w:firstLine="0" w:left="100" w:right="100"/>
-            </w:pPr>
-            <w:r xmlns:w="http://schemas.openxmlformats.org/wordprocessingml/2006/main" xmlns:wp="http://schemas.openxmlformats.org/drawingml/2006/wordprocessingDrawing" xmlns:r="http://schemas.openxmlformats.org/officeDocument/2006/relationships" xmlns:w14="http://schemas.microsoft.com/office/word/2010/wordml">
-              <w:rPr>
-                <w:rFonts w:ascii="Arial" w:hAnsi="Arial" w:eastAsia="Arial" w:cs="Arial"/>
-                <w:sz w:val="20"/>
-                <w:szCs w:val="20"/>
-                <w:color w:val="111111"/>
-              </w:rPr>
-              <w:t xml:space="preserve">-</w:t>
+              <w:t xml:space="preserve">2</w:t>
+            </w:r>
+          </w:p>
+        </w:tc>
+        <w:tc>
+          <w:tcPr>
+            <w:tcBorders/>
+            <w:shd w:val="clear" w:color="auto" w:fill="FFFFFF"/>
+            <w:tcMar>
+              <w:top w:w="0" w:type="dxa"/>
+              <w:bottom w:w="0" w:type="dxa"/>
+              <w:left w:w="0" w:type="dxa"/>
+              <w:right w:w="0" w:type="dxa"/>
+            </w:tcMar>
+            <w:vAlign w:val="center"/>
+          </w:tcPr>
+          <w:p>
+            <w:pPr>
+              <w:jc w:val="center"/>
+              <w:spacing w:after="40" w:before="40" w:line="240"/>
+              <w:ind w:firstLine="0" w:left="100" w:right="100"/>
+            </w:pPr>
+            <w:r xmlns:w="http://schemas.openxmlformats.org/wordprocessingml/2006/main" xmlns:wp="http://schemas.openxmlformats.org/drawingml/2006/wordprocessingDrawing" xmlns:r="http://schemas.openxmlformats.org/officeDocument/2006/relationships" xmlns:w14="http://schemas.microsoft.com/office/word/2010/wordml">
+              <w:rPr>
+                <w:rFonts w:ascii="Arial" w:hAnsi="Arial" w:eastAsia="Arial" w:cs="Arial"/>
+                <w:sz w:val="20"/>
+                <w:szCs w:val="20"/>
+                <w:color w:val="111111"/>
+              </w:rPr>
+              <w:t xml:space="preserve">0</w:t>
+            </w:r>
+          </w:p>
+        </w:tc>
+        <w:tc>
+          <w:tcPr>
+            <w:tcBorders/>
+            <w:shd w:val="clear" w:color="auto" w:fill="FFFFFF"/>
+            <w:tcMar>
+              <w:top w:w="0" w:type="dxa"/>
+              <w:bottom w:w="0" w:type="dxa"/>
+              <w:left w:w="0" w:type="dxa"/>
+              <w:right w:w="0" w:type="dxa"/>
+            </w:tcMar>
+            <w:vAlign w:val="center"/>
+          </w:tcPr>
+          <w:p>
+            <w:pPr>
+              <w:jc w:val="center"/>
+              <w:spacing w:after="40" w:before="40" w:line="240"/>
+              <w:ind w:firstLine="0" w:left="100" w:right="100"/>
+            </w:pPr>
+            <w:r xmlns:w="http://schemas.openxmlformats.org/wordprocessingml/2006/main" xmlns:wp="http://schemas.openxmlformats.org/drawingml/2006/wordprocessingDrawing" xmlns:r="http://schemas.openxmlformats.org/officeDocument/2006/relationships" xmlns:w14="http://schemas.microsoft.com/office/word/2010/wordml">
+              <w:rPr>
+                <w:rFonts w:ascii="Arial" w:hAnsi="Arial" w:eastAsia="Arial" w:cs="Arial"/>
+                <w:sz w:val="20"/>
+                <w:szCs w:val="20"/>
+                <w:color w:val="111111"/>
+              </w:rPr>
+              <w:t xml:space="preserve">0</w:t>
+            </w:r>
+          </w:p>
+        </w:tc>
+        <w:tc>
+          <w:tcPr>
+            <w:tcBorders/>
+            <w:shd w:val="clear" w:color="auto" w:fill="FFFFFF"/>
+            <w:tcMar>
+              <w:top w:w="0" w:type="dxa"/>
+              <w:bottom w:w="0" w:type="dxa"/>
+              <w:left w:w="0" w:type="dxa"/>
+              <w:right w:w="0" w:type="dxa"/>
+            </w:tcMar>
+            <w:vAlign w:val="center"/>
+          </w:tcPr>
+          <w:p>
+            <w:pPr>
+              <w:jc w:val="center"/>
+              <w:spacing w:after="40" w:before="40" w:line="240"/>
+              <w:ind w:firstLine="0" w:left="100" w:right="100"/>
+            </w:pPr>
+            <w:r xmlns:w="http://schemas.openxmlformats.org/wordprocessingml/2006/main" xmlns:wp="http://schemas.openxmlformats.org/drawingml/2006/wordprocessingDrawing" xmlns:r="http://schemas.openxmlformats.org/officeDocument/2006/relationships" xmlns:w14="http://schemas.microsoft.com/office/word/2010/wordml">
+              <w:rPr>
+                <w:rFonts w:ascii="Arial" w:hAnsi="Arial" w:eastAsia="Arial" w:cs="Arial"/>
+                <w:sz w:val="20"/>
+                <w:szCs w:val="20"/>
+                <w:color w:val="111111"/>
+              </w:rPr>
+              <w:t xml:space="preserve">0</w:t>
+            </w:r>
+          </w:p>
+        </w:tc>
+        <w:tc>
+          <w:tcPr>
+            <w:tcBorders/>
+            <w:shd w:val="clear" w:color="auto" w:fill="FFFFFF"/>
+            <w:tcMar>
+              <w:top w:w="0" w:type="dxa"/>
+              <w:bottom w:w="0" w:type="dxa"/>
+              <w:left w:w="0" w:type="dxa"/>
+              <w:right w:w="0" w:type="dxa"/>
+            </w:tcMar>
+            <w:vAlign w:val="center"/>
+          </w:tcPr>
+          <w:p>
+            <w:pPr>
+              <w:jc w:val="center"/>
+              <w:spacing w:after="40" w:before="40" w:line="240"/>
+              <w:ind w:firstLine="0" w:left="100" w:right="100"/>
+            </w:pPr>
+            <w:r xmlns:w="http://schemas.openxmlformats.org/wordprocessingml/2006/main" xmlns:wp="http://schemas.openxmlformats.org/drawingml/2006/wordprocessingDrawing" xmlns:r="http://schemas.openxmlformats.org/officeDocument/2006/relationships" xmlns:w14="http://schemas.microsoft.com/office/word/2010/wordml">
+              <w:rPr>
+                <w:rFonts w:ascii="Arial" w:hAnsi="Arial" w:eastAsia="Arial" w:cs="Arial"/>
+                <w:sz w:val="20"/>
+                <w:szCs w:val="20"/>
+                <w:color w:val="111111"/>
+              </w:rPr>
+              <w:t xml:space="preserve">120</w:t>
+            </w:r>
+          </w:p>
+        </w:tc>
+        <w:tc>
+          <w:tcPr>
+            <w:tcBorders/>
+            <w:shd w:val="clear" w:color="auto" w:fill="FFFFFF"/>
+            <w:tcMar>
+              <w:top w:w="0" w:type="dxa"/>
+              <w:bottom w:w="0" w:type="dxa"/>
+              <w:left w:w="0" w:type="dxa"/>
+              <w:right w:w="0" w:type="dxa"/>
+            </w:tcMar>
+            <w:vAlign w:val="center"/>
+          </w:tcPr>
+          <w:p>
+            <w:pPr>
+              <w:jc w:val="center"/>
+              <w:spacing w:after="40" w:before="40" w:line="240"/>
+              <w:ind w:firstLine="0" w:left="100" w:right="100"/>
+            </w:pPr>
+            <w:r xmlns:w="http://schemas.openxmlformats.org/wordprocessingml/2006/main" xmlns:wp="http://schemas.openxmlformats.org/drawingml/2006/wordprocessingDrawing" xmlns:r="http://schemas.openxmlformats.org/officeDocument/2006/relationships" xmlns:w14="http://schemas.microsoft.com/office/word/2010/wordml">
+              <w:rPr>
+                <w:rFonts w:ascii="Arial" w:hAnsi="Arial" w:eastAsia="Arial" w:cs="Arial"/>
+                <w:sz w:val="20"/>
+                <w:szCs w:val="20"/>
+                <w:color w:val="111111"/>
+              </w:rPr>
+              <w:t xml:space="preserve">0</w:t>
+            </w:r>
+          </w:p>
+        </w:tc>
+        <w:tc>
+          <w:tcPr>
+            <w:tcBorders/>
+            <w:shd w:val="clear" w:color="auto" w:fill="FFFFFF"/>
+            <w:tcMar>
+              <w:top w:w="0" w:type="dxa"/>
+              <w:bottom w:w="0" w:type="dxa"/>
+              <w:left w:w="0" w:type="dxa"/>
+              <w:right w:w="0" w:type="dxa"/>
+            </w:tcMar>
+            <w:vAlign w:val="center"/>
+          </w:tcPr>
+          <w:p>
+            <w:pPr>
+              <w:jc w:val="center"/>
+              <w:spacing w:after="40" w:before="40" w:line="240"/>
+              <w:ind w:firstLine="0" w:left="100" w:right="100"/>
+            </w:pPr>
+            <w:r xmlns:w="http://schemas.openxmlformats.org/wordprocessingml/2006/main" xmlns:wp="http://schemas.openxmlformats.org/drawingml/2006/wordprocessingDrawing" xmlns:r="http://schemas.openxmlformats.org/officeDocument/2006/relationships" xmlns:w14="http://schemas.microsoft.com/office/word/2010/wordml">
+              <w:rPr>
+                <w:rFonts w:ascii="Arial" w:hAnsi="Arial" w:eastAsia="Arial" w:cs="Arial"/>
+                <w:sz w:val="20"/>
+                <w:szCs w:val="20"/>
+                <w:color w:val="111111"/>
+              </w:rPr>
+              <w:t xml:space="preserve">7</w:t>
+            </w:r>
+          </w:p>
+        </w:tc>
+        <w:tc>
+          <w:tcPr>
+            <w:tcBorders/>
+            <w:shd w:val="clear" w:color="auto" w:fill="FFFFFF"/>
+            <w:tcMar>
+              <w:top w:w="0" w:type="dxa"/>
+              <w:bottom w:w="0" w:type="dxa"/>
+              <w:left w:w="0" w:type="dxa"/>
+              <w:right w:w="0" w:type="dxa"/>
+            </w:tcMar>
+            <w:vAlign w:val="center"/>
+          </w:tcPr>
+          <w:p>
+            <w:pPr>
+              <w:jc w:val="center"/>
+              <w:spacing w:after="40" w:before="40" w:line="240"/>
+              <w:ind w:firstLine="0" w:left="100" w:right="100"/>
+            </w:pPr>
+            <w:r xmlns:w="http://schemas.openxmlformats.org/wordprocessingml/2006/main" xmlns:wp="http://schemas.openxmlformats.org/drawingml/2006/wordprocessingDrawing" xmlns:r="http://schemas.openxmlformats.org/officeDocument/2006/relationships" xmlns:w14="http://schemas.microsoft.com/office/word/2010/wordml">
+              <w:rPr>
+                <w:rFonts w:ascii="Arial" w:hAnsi="Arial" w:eastAsia="Arial" w:cs="Arial"/>
+                <w:sz w:val="20"/>
+                <w:szCs w:val="20"/>
+                <w:color w:val="111111"/>
+              </w:rPr>
+              <w:t xml:space="preserve">0</w:t>
+            </w:r>
+          </w:p>
+        </w:tc>
+        <w:tc>
+          <w:tcPr>
+            <w:tcBorders/>
+            <w:shd w:val="clear" w:color="auto" w:fill="FFFFFF"/>
+            <w:tcMar>
+              <w:top w:w="0" w:type="dxa"/>
+              <w:bottom w:w="0" w:type="dxa"/>
+              <w:left w:w="0" w:type="dxa"/>
+              <w:right w:w="0" w:type="dxa"/>
+            </w:tcMar>
+            <w:vAlign w:val="center"/>
+          </w:tcPr>
+          <w:p>
+            <w:pPr>
+              <w:jc w:val="center"/>
+              <w:spacing w:after="40" w:before="40" w:line="240"/>
+              <w:ind w:firstLine="0" w:left="100" w:right="100"/>
+            </w:pPr>
+            <w:r xmlns:w="http://schemas.openxmlformats.org/wordprocessingml/2006/main" xmlns:wp="http://schemas.openxmlformats.org/drawingml/2006/wordprocessingDrawing" xmlns:r="http://schemas.openxmlformats.org/officeDocument/2006/relationships" xmlns:w14="http://schemas.microsoft.com/office/word/2010/wordml">
+              <w:rPr>
+                <w:rFonts w:ascii="Arial" w:hAnsi="Arial" w:eastAsia="Arial" w:cs="Arial"/>
+                <w:sz w:val="20"/>
+                <w:szCs w:val="20"/>
+                <w:color w:val="111111"/>
+              </w:rPr>
+              <w:t xml:space="preserve">0</w:t>
+            </w:r>
+          </w:p>
+        </w:tc>
+        <w:tc>
+          <w:tcPr>
+            <w:tcBorders/>
+            <w:shd w:val="clear" w:color="auto" w:fill="FFFFFF"/>
+            <w:tcMar>
+              <w:top w:w="0" w:type="dxa"/>
+              <w:bottom w:w="0" w:type="dxa"/>
+              <w:left w:w="0" w:type="dxa"/>
+              <w:right w:w="0" w:type="dxa"/>
+            </w:tcMar>
+            <w:vAlign w:val="center"/>
+          </w:tcPr>
+          <w:p>
+            <w:pPr>
+              <w:jc w:val="center"/>
+              <w:spacing w:after="40" w:before="40" w:line="240"/>
+              <w:ind w:firstLine="0" w:left="100" w:right="100"/>
+            </w:pPr>
+            <w:r xmlns:w="http://schemas.openxmlformats.org/wordprocessingml/2006/main" xmlns:wp="http://schemas.openxmlformats.org/drawingml/2006/wordprocessingDrawing" xmlns:r="http://schemas.openxmlformats.org/officeDocument/2006/relationships" xmlns:w14="http://schemas.microsoft.com/office/word/2010/wordml">
+              <w:rPr>
+                <w:rFonts w:ascii="Arial" w:hAnsi="Arial" w:eastAsia="Arial" w:cs="Arial"/>
+                <w:sz w:val="20"/>
+                <w:szCs w:val="20"/>
+                <w:color w:val="111111"/>
+              </w:rPr>
+              <w:t xml:space="preserve">1</w:t>
+            </w:r>
+          </w:p>
+        </w:tc>
+        <w:tc>
+          <w:tcPr>
+            <w:tcBorders/>
+            <w:shd w:val="clear" w:color="auto" w:fill="FFFFFF"/>
+            <w:tcMar>
+              <w:top w:w="0" w:type="dxa"/>
+              <w:bottom w:w="0" w:type="dxa"/>
+              <w:left w:w="0" w:type="dxa"/>
+              <w:right w:w="0" w:type="dxa"/>
+            </w:tcMar>
+            <w:vAlign w:val="center"/>
+          </w:tcPr>
+          <w:p>
+            <w:pPr>
+              <w:jc w:val="center"/>
+              <w:spacing w:after="40" w:before="40" w:line="240"/>
+              <w:ind w:firstLine="0" w:left="100" w:right="100"/>
+            </w:pPr>
+            <w:r xmlns:w="http://schemas.openxmlformats.org/wordprocessingml/2006/main" xmlns:wp="http://schemas.openxmlformats.org/drawingml/2006/wordprocessingDrawing" xmlns:r="http://schemas.openxmlformats.org/officeDocument/2006/relationships" xmlns:w14="http://schemas.microsoft.com/office/word/2010/wordml">
+              <w:rPr>
+                <w:rFonts w:ascii="Arial" w:hAnsi="Arial" w:eastAsia="Arial" w:cs="Arial"/>
+                <w:sz w:val="20"/>
+                <w:szCs w:val="20"/>
+                <w:color w:val="111111"/>
+              </w:rPr>
+              <w:t xml:space="preserve">0</w:t>
+            </w:r>
+          </w:p>
+        </w:tc>
+        <w:tc>
+          <w:tcPr>
+            <w:tcBorders/>
+            <w:shd w:val="clear" w:color="auto" w:fill="FFFFFF"/>
+            <w:tcMar>
+              <w:top w:w="0" w:type="dxa"/>
+              <w:bottom w:w="0" w:type="dxa"/>
+              <w:left w:w="0" w:type="dxa"/>
+              <w:right w:w="0" w:type="dxa"/>
+            </w:tcMar>
+            <w:vAlign w:val="center"/>
+          </w:tcPr>
+          <w:p>
+            <w:pPr>
+              <w:jc w:val="center"/>
+              <w:spacing w:after="40" w:before="40" w:line="240"/>
+              <w:ind w:firstLine="0" w:left="100" w:right="100"/>
+            </w:pPr>
+            <w:r xmlns:w="http://schemas.openxmlformats.org/wordprocessingml/2006/main" xmlns:wp="http://schemas.openxmlformats.org/drawingml/2006/wordprocessingDrawing" xmlns:r="http://schemas.openxmlformats.org/officeDocument/2006/relationships" xmlns:w14="http://schemas.microsoft.com/office/word/2010/wordml">
+              <w:rPr>
+                <w:rFonts w:ascii="Arial" w:hAnsi="Arial" w:eastAsia="Arial" w:cs="Arial"/>
+                <w:sz w:val="20"/>
+                <w:szCs w:val="20"/>
+                <w:color w:val="111111"/>
+              </w:rPr>
+              <w:t xml:space="preserve">0</w:t>
+            </w:r>
+          </w:p>
+        </w:tc>
+        <w:tc>
+          <w:tcPr>
+            <w:tcBorders/>
+            <w:shd w:val="clear" w:color="auto" w:fill="FFFFFF"/>
+            <w:tcMar>
+              <w:top w:w="0" w:type="dxa"/>
+              <w:bottom w:w="0" w:type="dxa"/>
+              <w:left w:w="0" w:type="dxa"/>
+              <w:right w:w="0" w:type="dxa"/>
+            </w:tcMar>
+            <w:vAlign w:val="center"/>
+          </w:tcPr>
+          <w:p>
+            <w:pPr>
+              <w:jc w:val="center"/>
+              <w:spacing w:after="40" w:before="40" w:line="240"/>
+              <w:ind w:firstLine="0" w:left="100" w:right="100"/>
+            </w:pPr>
+            <w:r xmlns:w="http://schemas.openxmlformats.org/wordprocessingml/2006/main" xmlns:wp="http://schemas.openxmlformats.org/drawingml/2006/wordprocessingDrawing" xmlns:r="http://schemas.openxmlformats.org/officeDocument/2006/relationships" xmlns:w14="http://schemas.microsoft.com/office/word/2010/wordml">
+              <w:rPr>
+                <w:rFonts w:ascii="Arial" w:hAnsi="Arial" w:eastAsia="Arial" w:cs="Arial"/>
+                <w:sz w:val="20"/>
+                <w:szCs w:val="20"/>
+                <w:color w:val="111111"/>
+              </w:rPr>
+              <w:t xml:space="preserve">0</w:t>
+            </w:r>
+          </w:p>
+        </w:tc>
+        <w:tc>
+          <w:tcPr>
+            <w:tcBorders/>
+            <w:shd w:val="clear" w:color="auto" w:fill="FFFFFF"/>
+            <w:tcMar>
+              <w:top w:w="0" w:type="dxa"/>
+              <w:bottom w:w="0" w:type="dxa"/>
+              <w:left w:w="0" w:type="dxa"/>
+              <w:right w:w="0" w:type="dxa"/>
+            </w:tcMar>
+            <w:vAlign w:val="center"/>
+          </w:tcPr>
+          <w:p>
+            <w:pPr>
+              <w:jc w:val="center"/>
+              <w:spacing w:after="40" w:before="40" w:line="240"/>
+              <w:ind w:firstLine="0" w:left="100" w:right="100"/>
+            </w:pPr>
+            <w:r xmlns:w="http://schemas.openxmlformats.org/wordprocessingml/2006/main" xmlns:wp="http://schemas.openxmlformats.org/drawingml/2006/wordprocessingDrawing" xmlns:r="http://schemas.openxmlformats.org/officeDocument/2006/relationships" xmlns:w14="http://schemas.microsoft.com/office/word/2010/wordml">
+              <w:rPr>
+                <w:rFonts w:ascii="Arial" w:hAnsi="Arial" w:eastAsia="Arial" w:cs="Arial"/>
+                <w:sz w:val="20"/>
+                <w:szCs w:val="20"/>
+                <w:color w:val="111111"/>
+              </w:rPr>
+              <w:t xml:space="preserve">0</w:t>
             </w:r>
           </w:p>
         </w:tc>
@@ -2350,7 +2348,9 @@
                 <w:szCs w:val="20"/>
                 <w:color w:val="111111"/>
               </w:rPr>
-              <w:t xml:space="preserve">CODIS</w:t>
+              <w:t xml:space="preserve">CODKAT/</w:t>
+              <w:br/>
+              <w:t xml:space="preserve">CODIIIaW</w:t>
             </w:r>
           </w:p>
         </w:tc>
@@ -2381,384 +2381,384 @@
                 <w:szCs w:val="20"/>
                 <w:color w:val="111111"/>
               </w:rPr>
-              <w:t xml:space="preserve">2</w:t>
-            </w:r>
-          </w:p>
-        </w:tc>
-        <w:tc>
-          <w:tcPr>
-            <w:tcBorders/>
-            <w:shd w:val="clear" w:color="auto" w:fill="E5E5E5"/>
-            <w:tcMar>
-              <w:top w:w="0" w:type="dxa"/>
-              <w:bottom w:w="0" w:type="dxa"/>
-              <w:left w:w="0" w:type="dxa"/>
-              <w:right w:w="0" w:type="dxa"/>
-            </w:tcMar>
-            <w:vAlign w:val="center"/>
-          </w:tcPr>
-          <w:p>
-            <w:pPr>
-              <w:jc w:val="center"/>
-              <w:spacing w:after="40" w:before="40" w:line="240"/>
-              <w:ind w:firstLine="0" w:left="100" w:right="100"/>
-            </w:pPr>
-            <w:r xmlns:w="http://schemas.openxmlformats.org/wordprocessingml/2006/main" xmlns:wp="http://schemas.openxmlformats.org/drawingml/2006/wordprocessingDrawing" xmlns:r="http://schemas.openxmlformats.org/officeDocument/2006/relationships" xmlns:w14="http://schemas.microsoft.com/office/word/2010/wordml">
-              <w:rPr>
-                <w:rFonts w:ascii="Arial" w:hAnsi="Arial" w:eastAsia="Arial" w:cs="Arial"/>
-                <w:sz w:val="20"/>
-                <w:szCs w:val="20"/>
-                <w:color w:val="111111"/>
-              </w:rPr>
-              <w:t xml:space="preserve">0</w:t>
-            </w:r>
-          </w:p>
-        </w:tc>
-        <w:tc>
-          <w:tcPr>
-            <w:tcBorders/>
-            <w:shd w:val="clear" w:color="auto" w:fill="E5E5E5"/>
-            <w:tcMar>
-              <w:top w:w="0" w:type="dxa"/>
-              <w:bottom w:w="0" w:type="dxa"/>
-              <w:left w:w="0" w:type="dxa"/>
-              <w:right w:w="0" w:type="dxa"/>
-            </w:tcMar>
-            <w:vAlign w:val="center"/>
-          </w:tcPr>
-          <w:p>
-            <w:pPr>
-              <w:jc w:val="center"/>
-              <w:spacing w:after="40" w:before="40" w:line="240"/>
-              <w:ind w:firstLine="0" w:left="100" w:right="100"/>
-            </w:pPr>
-            <w:r xmlns:w="http://schemas.openxmlformats.org/wordprocessingml/2006/main" xmlns:wp="http://schemas.openxmlformats.org/drawingml/2006/wordprocessingDrawing" xmlns:r="http://schemas.openxmlformats.org/officeDocument/2006/relationships" xmlns:w14="http://schemas.microsoft.com/office/word/2010/wordml">
-              <w:rPr>
-                <w:rFonts w:ascii="Arial" w:hAnsi="Arial" w:eastAsia="Arial" w:cs="Arial"/>
-                <w:sz w:val="20"/>
-                <w:szCs w:val="20"/>
-                <w:color w:val="111111"/>
-              </w:rPr>
-              <w:t xml:space="preserve">0</w:t>
-            </w:r>
-          </w:p>
-        </w:tc>
-        <w:tc>
-          <w:tcPr>
-            <w:tcBorders/>
-            <w:shd w:val="clear" w:color="auto" w:fill="E5E5E5"/>
-            <w:tcMar>
-              <w:top w:w="0" w:type="dxa"/>
-              <w:bottom w:w="0" w:type="dxa"/>
-              <w:left w:w="0" w:type="dxa"/>
-              <w:right w:w="0" w:type="dxa"/>
-            </w:tcMar>
-            <w:vAlign w:val="center"/>
-          </w:tcPr>
-          <w:p>
-            <w:pPr>
-              <w:jc w:val="center"/>
-              <w:spacing w:after="40" w:before="40" w:line="240"/>
-              <w:ind w:firstLine="0" w:left="100" w:right="100"/>
-            </w:pPr>
-            <w:r xmlns:w="http://schemas.openxmlformats.org/wordprocessingml/2006/main" xmlns:wp="http://schemas.openxmlformats.org/drawingml/2006/wordprocessingDrawing" xmlns:r="http://schemas.openxmlformats.org/officeDocument/2006/relationships" xmlns:w14="http://schemas.microsoft.com/office/word/2010/wordml">
-              <w:rPr>
-                <w:rFonts w:ascii="Arial" w:hAnsi="Arial" w:eastAsia="Arial" w:cs="Arial"/>
-                <w:sz w:val="20"/>
-                <w:szCs w:val="20"/>
-                <w:color w:val="111111"/>
-              </w:rPr>
-              <w:t xml:space="preserve">0</w:t>
-            </w:r>
-          </w:p>
-        </w:tc>
-        <w:tc>
-          <w:tcPr>
-            <w:tcBorders/>
-            <w:shd w:val="clear" w:color="auto" w:fill="E5E5E5"/>
-            <w:tcMar>
-              <w:top w:w="0" w:type="dxa"/>
-              <w:bottom w:w="0" w:type="dxa"/>
-              <w:left w:w="0" w:type="dxa"/>
-              <w:right w:w="0" w:type="dxa"/>
-            </w:tcMar>
-            <w:vAlign w:val="center"/>
-          </w:tcPr>
-          <w:p>
-            <w:pPr>
-              <w:jc w:val="center"/>
-              <w:spacing w:after="40" w:before="40" w:line="240"/>
-              <w:ind w:firstLine="0" w:left="100" w:right="100"/>
-            </w:pPr>
-            <w:r xmlns:w="http://schemas.openxmlformats.org/wordprocessingml/2006/main" xmlns:wp="http://schemas.openxmlformats.org/drawingml/2006/wordprocessingDrawing" xmlns:r="http://schemas.openxmlformats.org/officeDocument/2006/relationships" xmlns:w14="http://schemas.microsoft.com/office/word/2010/wordml">
-              <w:rPr>
-                <w:rFonts w:ascii="Arial" w:hAnsi="Arial" w:eastAsia="Arial" w:cs="Arial"/>
-                <w:sz w:val="20"/>
-                <w:szCs w:val="20"/>
-                <w:color w:val="111111"/>
-              </w:rPr>
-              <w:t xml:space="preserve">120</w:t>
-            </w:r>
-          </w:p>
-        </w:tc>
-        <w:tc>
-          <w:tcPr>
-            <w:tcBorders/>
-            <w:shd w:val="clear" w:color="auto" w:fill="E5E5E5"/>
-            <w:tcMar>
-              <w:top w:w="0" w:type="dxa"/>
-              <w:bottom w:w="0" w:type="dxa"/>
-              <w:left w:w="0" w:type="dxa"/>
-              <w:right w:w="0" w:type="dxa"/>
-            </w:tcMar>
-            <w:vAlign w:val="center"/>
-          </w:tcPr>
-          <w:p>
-            <w:pPr>
-              <w:jc w:val="center"/>
-              <w:spacing w:after="40" w:before="40" w:line="240"/>
-              <w:ind w:firstLine="0" w:left="100" w:right="100"/>
-            </w:pPr>
-            <w:r xmlns:w="http://schemas.openxmlformats.org/wordprocessingml/2006/main" xmlns:wp="http://schemas.openxmlformats.org/drawingml/2006/wordprocessingDrawing" xmlns:r="http://schemas.openxmlformats.org/officeDocument/2006/relationships" xmlns:w14="http://schemas.microsoft.com/office/word/2010/wordml">
-              <w:rPr>
-                <w:rFonts w:ascii="Arial" w:hAnsi="Arial" w:eastAsia="Arial" w:cs="Arial"/>
-                <w:sz w:val="20"/>
-                <w:szCs w:val="20"/>
-                <w:color w:val="111111"/>
-              </w:rPr>
-              <w:t xml:space="preserve">0</w:t>
-            </w:r>
-          </w:p>
-        </w:tc>
-        <w:tc>
-          <w:tcPr>
-            <w:tcBorders/>
-            <w:shd w:val="clear" w:color="auto" w:fill="E5E5E5"/>
-            <w:tcMar>
-              <w:top w:w="0" w:type="dxa"/>
-              <w:bottom w:w="0" w:type="dxa"/>
-              <w:left w:w="0" w:type="dxa"/>
-              <w:right w:w="0" w:type="dxa"/>
-            </w:tcMar>
-            <w:vAlign w:val="center"/>
-          </w:tcPr>
-          <w:p>
-            <w:pPr>
-              <w:jc w:val="center"/>
-              <w:spacing w:after="40" w:before="40" w:line="240"/>
-              <w:ind w:firstLine="0" w:left="100" w:right="100"/>
-            </w:pPr>
-            <w:r xmlns:w="http://schemas.openxmlformats.org/wordprocessingml/2006/main" xmlns:wp="http://schemas.openxmlformats.org/drawingml/2006/wordprocessingDrawing" xmlns:r="http://schemas.openxmlformats.org/officeDocument/2006/relationships" xmlns:w14="http://schemas.microsoft.com/office/word/2010/wordml">
-              <w:rPr>
-                <w:rFonts w:ascii="Arial" w:hAnsi="Arial" w:eastAsia="Arial" w:cs="Arial"/>
-                <w:sz w:val="20"/>
-                <w:szCs w:val="20"/>
-                <w:color w:val="111111"/>
-              </w:rPr>
-              <w:t xml:space="preserve">7</w:t>
-            </w:r>
-          </w:p>
-        </w:tc>
-        <w:tc>
-          <w:tcPr>
-            <w:tcBorders/>
-            <w:shd w:val="clear" w:color="auto" w:fill="E5E5E5"/>
-            <w:tcMar>
-              <w:top w:w="0" w:type="dxa"/>
-              <w:bottom w:w="0" w:type="dxa"/>
-              <w:left w:w="0" w:type="dxa"/>
-              <w:right w:w="0" w:type="dxa"/>
-            </w:tcMar>
-            <w:vAlign w:val="center"/>
-          </w:tcPr>
-          <w:p>
-            <w:pPr>
-              <w:jc w:val="center"/>
-              <w:spacing w:after="40" w:before="40" w:line="240"/>
-              <w:ind w:firstLine="0" w:left="100" w:right="100"/>
-            </w:pPr>
-            <w:r xmlns:w="http://schemas.openxmlformats.org/wordprocessingml/2006/main" xmlns:wp="http://schemas.openxmlformats.org/drawingml/2006/wordprocessingDrawing" xmlns:r="http://schemas.openxmlformats.org/officeDocument/2006/relationships" xmlns:w14="http://schemas.microsoft.com/office/word/2010/wordml">
-              <w:rPr>
-                <w:rFonts w:ascii="Arial" w:hAnsi="Arial" w:eastAsia="Arial" w:cs="Arial"/>
-                <w:sz w:val="20"/>
-                <w:szCs w:val="20"/>
-                <w:color w:val="111111"/>
-              </w:rPr>
-              <w:t xml:space="preserve">0</w:t>
-            </w:r>
-          </w:p>
-        </w:tc>
-        <w:tc>
-          <w:tcPr>
-            <w:tcBorders/>
-            <w:shd w:val="clear" w:color="auto" w:fill="E5E5E5"/>
-            <w:tcMar>
-              <w:top w:w="0" w:type="dxa"/>
-              <w:bottom w:w="0" w:type="dxa"/>
-              <w:left w:w="0" w:type="dxa"/>
-              <w:right w:w="0" w:type="dxa"/>
-            </w:tcMar>
-            <w:vAlign w:val="center"/>
-          </w:tcPr>
-          <w:p>
-            <w:pPr>
-              <w:jc w:val="center"/>
-              <w:spacing w:after="40" w:before="40" w:line="240"/>
-              <w:ind w:firstLine="0" w:left="100" w:right="100"/>
-            </w:pPr>
-            <w:r xmlns:w="http://schemas.openxmlformats.org/wordprocessingml/2006/main" xmlns:wp="http://schemas.openxmlformats.org/drawingml/2006/wordprocessingDrawing" xmlns:r="http://schemas.openxmlformats.org/officeDocument/2006/relationships" xmlns:w14="http://schemas.microsoft.com/office/word/2010/wordml">
-              <w:rPr>
-                <w:rFonts w:ascii="Arial" w:hAnsi="Arial" w:eastAsia="Arial" w:cs="Arial"/>
-                <w:sz w:val="20"/>
-                <w:szCs w:val="20"/>
-                <w:color w:val="111111"/>
-              </w:rPr>
-              <w:t xml:space="preserve">0</w:t>
-            </w:r>
-          </w:p>
-        </w:tc>
-        <w:tc>
-          <w:tcPr>
-            <w:tcBorders/>
-            <w:shd w:val="clear" w:color="auto" w:fill="E5E5E5"/>
-            <w:tcMar>
-              <w:top w:w="0" w:type="dxa"/>
-              <w:bottom w:w="0" w:type="dxa"/>
-              <w:left w:w="0" w:type="dxa"/>
-              <w:right w:w="0" w:type="dxa"/>
-            </w:tcMar>
-            <w:vAlign w:val="center"/>
-          </w:tcPr>
-          <w:p>
-            <w:pPr>
-              <w:jc w:val="center"/>
-              <w:spacing w:after="40" w:before="40" w:line="240"/>
-              <w:ind w:firstLine="0" w:left="100" w:right="100"/>
-            </w:pPr>
-            <w:r xmlns:w="http://schemas.openxmlformats.org/wordprocessingml/2006/main" xmlns:wp="http://schemas.openxmlformats.org/drawingml/2006/wordprocessingDrawing" xmlns:r="http://schemas.openxmlformats.org/officeDocument/2006/relationships" xmlns:w14="http://schemas.microsoft.com/office/word/2010/wordml">
-              <w:rPr>
-                <w:rFonts w:ascii="Arial" w:hAnsi="Arial" w:eastAsia="Arial" w:cs="Arial"/>
-                <w:sz w:val="20"/>
-                <w:szCs w:val="20"/>
-                <w:color w:val="111111"/>
-              </w:rPr>
-              <w:t xml:space="preserve">1</w:t>
-            </w:r>
-          </w:p>
-        </w:tc>
-        <w:tc>
-          <w:tcPr>
-            <w:tcBorders/>
-            <w:shd w:val="clear" w:color="auto" w:fill="E5E5E5"/>
-            <w:tcMar>
-              <w:top w:w="0" w:type="dxa"/>
-              <w:bottom w:w="0" w:type="dxa"/>
-              <w:left w:w="0" w:type="dxa"/>
-              <w:right w:w="0" w:type="dxa"/>
-            </w:tcMar>
-            <w:vAlign w:val="center"/>
-          </w:tcPr>
-          <w:p>
-            <w:pPr>
-              <w:jc w:val="center"/>
-              <w:spacing w:after="40" w:before="40" w:line="240"/>
-              <w:ind w:firstLine="0" w:left="100" w:right="100"/>
-            </w:pPr>
-            <w:r xmlns:w="http://schemas.openxmlformats.org/wordprocessingml/2006/main" xmlns:wp="http://schemas.openxmlformats.org/drawingml/2006/wordprocessingDrawing" xmlns:r="http://schemas.openxmlformats.org/officeDocument/2006/relationships" xmlns:w14="http://schemas.microsoft.com/office/word/2010/wordml">
-              <w:rPr>
-                <w:rFonts w:ascii="Arial" w:hAnsi="Arial" w:eastAsia="Arial" w:cs="Arial"/>
-                <w:sz w:val="20"/>
-                <w:szCs w:val="20"/>
-                <w:color w:val="111111"/>
-              </w:rPr>
-              <w:t xml:space="preserve">0</w:t>
-            </w:r>
-          </w:p>
-        </w:tc>
-        <w:tc>
-          <w:tcPr>
-            <w:tcBorders/>
-            <w:shd w:val="clear" w:color="auto" w:fill="E5E5E5"/>
-            <w:tcMar>
-              <w:top w:w="0" w:type="dxa"/>
-              <w:bottom w:w="0" w:type="dxa"/>
-              <w:left w:w="0" w:type="dxa"/>
-              <w:right w:w="0" w:type="dxa"/>
-            </w:tcMar>
-            <w:vAlign w:val="center"/>
-          </w:tcPr>
-          <w:p>
-            <w:pPr>
-              <w:jc w:val="center"/>
-              <w:spacing w:after="40" w:before="40" w:line="240"/>
-              <w:ind w:firstLine="0" w:left="100" w:right="100"/>
-            </w:pPr>
-            <w:r xmlns:w="http://schemas.openxmlformats.org/wordprocessingml/2006/main" xmlns:wp="http://schemas.openxmlformats.org/drawingml/2006/wordprocessingDrawing" xmlns:r="http://schemas.openxmlformats.org/officeDocument/2006/relationships" xmlns:w14="http://schemas.microsoft.com/office/word/2010/wordml">
-              <w:rPr>
-                <w:rFonts w:ascii="Arial" w:hAnsi="Arial" w:eastAsia="Arial" w:cs="Arial"/>
-                <w:sz w:val="20"/>
-                <w:szCs w:val="20"/>
-                <w:color w:val="111111"/>
-              </w:rPr>
-              <w:t xml:space="preserve">0</w:t>
-            </w:r>
-          </w:p>
-        </w:tc>
-        <w:tc>
-          <w:tcPr>
-            <w:tcBorders/>
-            <w:shd w:val="clear" w:color="auto" w:fill="E5E5E5"/>
-            <w:tcMar>
-              <w:top w:w="0" w:type="dxa"/>
-              <w:bottom w:w="0" w:type="dxa"/>
-              <w:left w:w="0" w:type="dxa"/>
-              <w:right w:w="0" w:type="dxa"/>
-            </w:tcMar>
-            <w:vAlign w:val="center"/>
-          </w:tcPr>
-          <w:p>
-            <w:pPr>
-              <w:jc w:val="center"/>
-              <w:spacing w:after="40" w:before="40" w:line="240"/>
-              <w:ind w:firstLine="0" w:left="100" w:right="100"/>
-            </w:pPr>
-            <w:r xmlns:w="http://schemas.openxmlformats.org/wordprocessingml/2006/main" xmlns:wp="http://schemas.openxmlformats.org/drawingml/2006/wordprocessingDrawing" xmlns:r="http://schemas.openxmlformats.org/officeDocument/2006/relationships" xmlns:w14="http://schemas.microsoft.com/office/word/2010/wordml">
-              <w:rPr>
-                <w:rFonts w:ascii="Arial" w:hAnsi="Arial" w:eastAsia="Arial" w:cs="Arial"/>
-                <w:sz w:val="20"/>
-                <w:szCs w:val="20"/>
-                <w:color w:val="111111"/>
-              </w:rPr>
-              <w:t xml:space="preserve">0</w:t>
-            </w:r>
-          </w:p>
-        </w:tc>
-        <w:tc>
-          <w:tcPr>
-            <w:tcBorders/>
-            <w:shd w:val="clear" w:color="auto" w:fill="E5E5E5"/>
-            <w:tcMar>
-              <w:top w:w="0" w:type="dxa"/>
-              <w:bottom w:w="0" w:type="dxa"/>
-              <w:left w:w="0" w:type="dxa"/>
-              <w:right w:w="0" w:type="dxa"/>
-            </w:tcMar>
-            <w:vAlign w:val="center"/>
-          </w:tcPr>
-          <w:p>
-            <w:pPr>
-              <w:jc w:val="center"/>
-              <w:spacing w:after="40" w:before="40" w:line="240"/>
-              <w:ind w:firstLine="0" w:left="100" w:right="100"/>
-            </w:pPr>
-            <w:r xmlns:w="http://schemas.openxmlformats.org/wordprocessingml/2006/main" xmlns:wp="http://schemas.openxmlformats.org/drawingml/2006/wordprocessingDrawing" xmlns:r="http://schemas.openxmlformats.org/officeDocument/2006/relationships" xmlns:w14="http://schemas.microsoft.com/office/word/2010/wordml">
-              <w:rPr>
-                <w:rFonts w:ascii="Arial" w:hAnsi="Arial" w:eastAsia="Arial" w:cs="Arial"/>
-                <w:sz w:val="20"/>
-                <w:szCs w:val="20"/>
-                <w:color w:val="111111"/>
-              </w:rPr>
-              <w:t xml:space="preserve">0</w:t>
+              <w:t xml:space="preserve">862</w:t>
+            </w:r>
+          </w:p>
+        </w:tc>
+        <w:tc>
+          <w:tcPr>
+            <w:tcBorders/>
+            <w:shd w:val="clear" w:color="auto" w:fill="E5E5E5"/>
+            <w:tcMar>
+              <w:top w:w="0" w:type="dxa"/>
+              <w:bottom w:w="0" w:type="dxa"/>
+              <w:left w:w="0" w:type="dxa"/>
+              <w:right w:w="0" w:type="dxa"/>
+            </w:tcMar>
+            <w:vAlign w:val="center"/>
+          </w:tcPr>
+          <w:p>
+            <w:pPr>
+              <w:jc w:val="center"/>
+              <w:spacing w:after="40" w:before="40" w:line="240"/>
+              <w:ind w:firstLine="0" w:left="100" w:right="100"/>
+            </w:pPr>
+            <w:r xmlns:w="http://schemas.openxmlformats.org/wordprocessingml/2006/main" xmlns:wp="http://schemas.openxmlformats.org/drawingml/2006/wordprocessingDrawing" xmlns:r="http://schemas.openxmlformats.org/officeDocument/2006/relationships" xmlns:w14="http://schemas.microsoft.com/office/word/2010/wordml">
+              <w:rPr>
+                <w:rFonts w:ascii="Arial" w:hAnsi="Arial" w:eastAsia="Arial" w:cs="Arial"/>
+                <w:sz w:val="20"/>
+                <w:szCs w:val="20"/>
+                <w:color w:val="111111"/>
+              </w:rPr>
+              <w:t xml:space="preserve">4956</w:t>
+            </w:r>
+          </w:p>
+        </w:tc>
+        <w:tc>
+          <w:tcPr>
+            <w:tcBorders/>
+            <w:shd w:val="clear" w:color="auto" w:fill="E5E5E5"/>
+            <w:tcMar>
+              <w:top w:w="0" w:type="dxa"/>
+              <w:bottom w:w="0" w:type="dxa"/>
+              <w:left w:w="0" w:type="dxa"/>
+              <w:right w:w="0" w:type="dxa"/>
+            </w:tcMar>
+            <w:vAlign w:val="center"/>
+          </w:tcPr>
+          <w:p>
+            <w:pPr>
+              <w:jc w:val="center"/>
+              <w:spacing w:after="40" w:before="40" w:line="240"/>
+              <w:ind w:firstLine="0" w:left="100" w:right="100"/>
+            </w:pPr>
+            <w:r xmlns:w="http://schemas.openxmlformats.org/wordprocessingml/2006/main" xmlns:wp="http://schemas.openxmlformats.org/drawingml/2006/wordprocessingDrawing" xmlns:r="http://schemas.openxmlformats.org/officeDocument/2006/relationships" xmlns:w14="http://schemas.microsoft.com/office/word/2010/wordml">
+              <w:rPr>
+                <w:rFonts w:ascii="Arial" w:hAnsi="Arial" w:eastAsia="Arial" w:cs="Arial"/>
+                <w:sz w:val="20"/>
+                <w:szCs w:val="20"/>
+                <w:color w:val="111111"/>
+              </w:rPr>
+              <w:t xml:space="preserve">3142</w:t>
+            </w:r>
+          </w:p>
+        </w:tc>
+        <w:tc>
+          <w:tcPr>
+            <w:tcBorders/>
+            <w:shd w:val="clear" w:color="auto" w:fill="E5E5E5"/>
+            <w:tcMar>
+              <w:top w:w="0" w:type="dxa"/>
+              <w:bottom w:w="0" w:type="dxa"/>
+              <w:left w:w="0" w:type="dxa"/>
+              <w:right w:w="0" w:type="dxa"/>
+            </w:tcMar>
+            <w:vAlign w:val="center"/>
+          </w:tcPr>
+          <w:p>
+            <w:pPr>
+              <w:jc w:val="center"/>
+              <w:spacing w:after="40" w:before="40" w:line="240"/>
+              <w:ind w:firstLine="0" w:left="100" w:right="100"/>
+            </w:pPr>
+            <w:r xmlns:w="http://schemas.openxmlformats.org/wordprocessingml/2006/main" xmlns:wp="http://schemas.openxmlformats.org/drawingml/2006/wordprocessingDrawing" xmlns:r="http://schemas.openxmlformats.org/officeDocument/2006/relationships" xmlns:w14="http://schemas.microsoft.com/office/word/2010/wordml">
+              <w:rPr>
+                <w:rFonts w:ascii="Arial" w:hAnsi="Arial" w:eastAsia="Arial" w:cs="Arial"/>
+                <w:sz w:val="20"/>
+                <w:szCs w:val="20"/>
+                <w:color w:val="111111"/>
+              </w:rPr>
+              <w:t xml:space="preserve">0</w:t>
+            </w:r>
+          </w:p>
+        </w:tc>
+        <w:tc>
+          <w:tcPr>
+            <w:tcBorders/>
+            <w:shd w:val="clear" w:color="auto" w:fill="E5E5E5"/>
+            <w:tcMar>
+              <w:top w:w="0" w:type="dxa"/>
+              <w:bottom w:w="0" w:type="dxa"/>
+              <w:left w:w="0" w:type="dxa"/>
+              <w:right w:w="0" w:type="dxa"/>
+            </w:tcMar>
+            <w:vAlign w:val="center"/>
+          </w:tcPr>
+          <w:p>
+            <w:pPr>
+              <w:jc w:val="center"/>
+              <w:spacing w:after="40" w:before="40" w:line="240"/>
+              <w:ind w:firstLine="0" w:left="100" w:right="100"/>
+            </w:pPr>
+            <w:r xmlns:w="http://schemas.openxmlformats.org/wordprocessingml/2006/main" xmlns:wp="http://schemas.openxmlformats.org/drawingml/2006/wordprocessingDrawing" xmlns:r="http://schemas.openxmlformats.org/officeDocument/2006/relationships" xmlns:w14="http://schemas.microsoft.com/office/word/2010/wordml">
+              <w:rPr>
+                <w:rFonts w:ascii="Arial" w:hAnsi="Arial" w:eastAsia="Arial" w:cs="Arial"/>
+                <w:sz w:val="20"/>
+                <w:szCs w:val="20"/>
+                <w:color w:val="111111"/>
+              </w:rPr>
+              <w:t xml:space="preserve">0</w:t>
+            </w:r>
+          </w:p>
+        </w:tc>
+        <w:tc>
+          <w:tcPr>
+            <w:tcBorders/>
+            <w:shd w:val="clear" w:color="auto" w:fill="E5E5E5"/>
+            <w:tcMar>
+              <w:top w:w="0" w:type="dxa"/>
+              <w:bottom w:w="0" w:type="dxa"/>
+              <w:left w:w="0" w:type="dxa"/>
+              <w:right w:w="0" w:type="dxa"/>
+            </w:tcMar>
+            <w:vAlign w:val="center"/>
+          </w:tcPr>
+          <w:p>
+            <w:pPr>
+              <w:jc w:val="center"/>
+              <w:spacing w:after="40" w:before="40" w:line="240"/>
+              <w:ind w:firstLine="0" w:left="100" w:right="100"/>
+            </w:pPr>
+            <w:r xmlns:w="http://schemas.openxmlformats.org/wordprocessingml/2006/main" xmlns:wp="http://schemas.openxmlformats.org/drawingml/2006/wordprocessingDrawing" xmlns:r="http://schemas.openxmlformats.org/officeDocument/2006/relationships" xmlns:w14="http://schemas.microsoft.com/office/word/2010/wordml">
+              <w:rPr>
+                <w:rFonts w:ascii="Arial" w:hAnsi="Arial" w:eastAsia="Arial" w:cs="Arial"/>
+                <w:sz w:val="20"/>
+                <w:szCs w:val="20"/>
+                <w:color w:val="111111"/>
+              </w:rPr>
+              <w:t xml:space="preserve">0</w:t>
+            </w:r>
+          </w:p>
+        </w:tc>
+        <w:tc>
+          <w:tcPr>
+            <w:tcBorders/>
+            <w:shd w:val="clear" w:color="auto" w:fill="E5E5E5"/>
+            <w:tcMar>
+              <w:top w:w="0" w:type="dxa"/>
+              <w:bottom w:w="0" w:type="dxa"/>
+              <w:left w:w="0" w:type="dxa"/>
+              <w:right w:w="0" w:type="dxa"/>
+            </w:tcMar>
+            <w:vAlign w:val="center"/>
+          </w:tcPr>
+          <w:p>
+            <w:pPr>
+              <w:jc w:val="center"/>
+              <w:spacing w:after="40" w:before="40" w:line="240"/>
+              <w:ind w:firstLine="0" w:left="100" w:right="100"/>
+            </w:pPr>
+            <w:r xmlns:w="http://schemas.openxmlformats.org/wordprocessingml/2006/main" xmlns:wp="http://schemas.openxmlformats.org/drawingml/2006/wordprocessingDrawing" xmlns:r="http://schemas.openxmlformats.org/officeDocument/2006/relationships" xmlns:w14="http://schemas.microsoft.com/office/word/2010/wordml">
+              <w:rPr>
+                <w:rFonts w:ascii="Arial" w:hAnsi="Arial" w:eastAsia="Arial" w:cs="Arial"/>
+                <w:sz w:val="20"/>
+                <w:szCs w:val="20"/>
+                <w:color w:val="111111"/>
+              </w:rPr>
+              <w:t xml:space="preserve">1065</w:t>
+            </w:r>
+          </w:p>
+        </w:tc>
+        <w:tc>
+          <w:tcPr>
+            <w:tcBorders/>
+            <w:shd w:val="clear" w:color="auto" w:fill="E5E5E5"/>
+            <w:tcMar>
+              <w:top w:w="0" w:type="dxa"/>
+              <w:bottom w:w="0" w:type="dxa"/>
+              <w:left w:w="0" w:type="dxa"/>
+              <w:right w:w="0" w:type="dxa"/>
+            </w:tcMar>
+            <w:vAlign w:val="center"/>
+          </w:tcPr>
+          <w:p>
+            <w:pPr>
+              <w:jc w:val="center"/>
+              <w:spacing w:after="40" w:before="40" w:line="240"/>
+              <w:ind w:firstLine="0" w:left="100" w:right="100"/>
+            </w:pPr>
+            <w:r xmlns:w="http://schemas.openxmlformats.org/wordprocessingml/2006/main" xmlns:wp="http://schemas.openxmlformats.org/drawingml/2006/wordprocessingDrawing" xmlns:r="http://schemas.openxmlformats.org/officeDocument/2006/relationships" xmlns:w14="http://schemas.microsoft.com/office/word/2010/wordml">
+              <w:rPr>
+                <w:rFonts w:ascii="Arial" w:hAnsi="Arial" w:eastAsia="Arial" w:cs="Arial"/>
+                <w:sz w:val="20"/>
+                <w:szCs w:val="20"/>
+                <w:color w:val="111111"/>
+              </w:rPr>
+              <w:t xml:space="preserve">0</w:t>
+            </w:r>
+          </w:p>
+        </w:tc>
+        <w:tc>
+          <w:tcPr>
+            <w:tcBorders/>
+            <w:shd w:val="clear" w:color="auto" w:fill="E5E5E5"/>
+            <w:tcMar>
+              <w:top w:w="0" w:type="dxa"/>
+              <w:bottom w:w="0" w:type="dxa"/>
+              <w:left w:w="0" w:type="dxa"/>
+              <w:right w:w="0" w:type="dxa"/>
+            </w:tcMar>
+            <w:vAlign w:val="center"/>
+          </w:tcPr>
+          <w:p>
+            <w:pPr>
+              <w:jc w:val="center"/>
+              <w:spacing w:after="40" w:before="40" w:line="240"/>
+              <w:ind w:firstLine="0" w:left="100" w:right="100"/>
+            </w:pPr>
+            <w:r xmlns:w="http://schemas.openxmlformats.org/wordprocessingml/2006/main" xmlns:wp="http://schemas.openxmlformats.org/drawingml/2006/wordprocessingDrawing" xmlns:r="http://schemas.openxmlformats.org/officeDocument/2006/relationships" xmlns:w14="http://schemas.microsoft.com/office/word/2010/wordml">
+              <w:rPr>
+                <w:rFonts w:ascii="Arial" w:hAnsi="Arial" w:eastAsia="Arial" w:cs="Arial"/>
+                <w:sz w:val="20"/>
+                <w:szCs w:val="20"/>
+                <w:color w:val="111111"/>
+              </w:rPr>
+              <w:t xml:space="preserve">0</w:t>
+            </w:r>
+          </w:p>
+        </w:tc>
+        <w:tc>
+          <w:tcPr>
+            <w:tcBorders/>
+            <w:shd w:val="clear" w:color="auto" w:fill="E5E5E5"/>
+            <w:tcMar>
+              <w:top w:w="0" w:type="dxa"/>
+              <w:bottom w:w="0" w:type="dxa"/>
+              <w:left w:w="0" w:type="dxa"/>
+              <w:right w:w="0" w:type="dxa"/>
+            </w:tcMar>
+            <w:vAlign w:val="center"/>
+          </w:tcPr>
+          <w:p>
+            <w:pPr>
+              <w:jc w:val="center"/>
+              <w:spacing w:after="40" w:before="40" w:line="240"/>
+              <w:ind w:firstLine="0" w:left="100" w:right="100"/>
+            </w:pPr>
+            <w:r xmlns:w="http://schemas.openxmlformats.org/wordprocessingml/2006/main" xmlns:wp="http://schemas.openxmlformats.org/drawingml/2006/wordprocessingDrawing" xmlns:r="http://schemas.openxmlformats.org/officeDocument/2006/relationships" xmlns:w14="http://schemas.microsoft.com/office/word/2010/wordml">
+              <w:rPr>
+                <w:rFonts w:ascii="Arial" w:hAnsi="Arial" w:eastAsia="Arial" w:cs="Arial"/>
+                <w:sz w:val="20"/>
+                <w:szCs w:val="20"/>
+                <w:color w:val="111111"/>
+              </w:rPr>
+              <w:t xml:space="preserve">2800</w:t>
+            </w:r>
+          </w:p>
+        </w:tc>
+        <w:tc>
+          <w:tcPr>
+            <w:tcBorders/>
+            <w:shd w:val="clear" w:color="auto" w:fill="E5E5E5"/>
+            <w:tcMar>
+              <w:top w:w="0" w:type="dxa"/>
+              <w:bottom w:w="0" w:type="dxa"/>
+              <w:left w:w="0" w:type="dxa"/>
+              <w:right w:w="0" w:type="dxa"/>
+            </w:tcMar>
+            <w:vAlign w:val="center"/>
+          </w:tcPr>
+          <w:p>
+            <w:pPr>
+              <w:jc w:val="center"/>
+              <w:spacing w:after="40" w:before="40" w:line="240"/>
+              <w:ind w:firstLine="0" w:left="100" w:right="100"/>
+            </w:pPr>
+            <w:r xmlns:w="http://schemas.openxmlformats.org/wordprocessingml/2006/main" xmlns:wp="http://schemas.openxmlformats.org/drawingml/2006/wordprocessingDrawing" xmlns:r="http://schemas.openxmlformats.org/officeDocument/2006/relationships" xmlns:w14="http://schemas.microsoft.com/office/word/2010/wordml">
+              <w:rPr>
+                <w:rFonts w:ascii="Arial" w:hAnsi="Arial" w:eastAsia="Arial" w:cs="Arial"/>
+                <w:sz w:val="20"/>
+                <w:szCs w:val="20"/>
+                <w:color w:val="111111"/>
+              </w:rPr>
+              <w:t xml:space="preserve">0</w:t>
+            </w:r>
+          </w:p>
+        </w:tc>
+        <w:tc>
+          <w:tcPr>
+            <w:tcBorders/>
+            <w:shd w:val="clear" w:color="auto" w:fill="E5E5E5"/>
+            <w:tcMar>
+              <w:top w:w="0" w:type="dxa"/>
+              <w:bottom w:w="0" w:type="dxa"/>
+              <w:left w:w="0" w:type="dxa"/>
+              <w:right w:w="0" w:type="dxa"/>
+            </w:tcMar>
+            <w:vAlign w:val="center"/>
+          </w:tcPr>
+          <w:p>
+            <w:pPr>
+              <w:jc w:val="center"/>
+              <w:spacing w:after="40" w:before="40" w:line="240"/>
+              <w:ind w:firstLine="0" w:left="100" w:right="100"/>
+            </w:pPr>
+            <w:r xmlns:w="http://schemas.openxmlformats.org/wordprocessingml/2006/main" xmlns:wp="http://schemas.openxmlformats.org/drawingml/2006/wordprocessingDrawing" xmlns:r="http://schemas.openxmlformats.org/officeDocument/2006/relationships" xmlns:w14="http://schemas.microsoft.com/office/word/2010/wordml">
+              <w:rPr>
+                <w:rFonts w:ascii="Arial" w:hAnsi="Arial" w:eastAsia="Arial" w:cs="Arial"/>
+                <w:sz w:val="20"/>
+                <w:szCs w:val="20"/>
+                <w:color w:val="111111"/>
+              </w:rPr>
+              <w:t xml:space="preserve">0</w:t>
+            </w:r>
+          </w:p>
+        </w:tc>
+        <w:tc>
+          <w:tcPr>
+            <w:tcBorders/>
+            <w:shd w:val="clear" w:color="auto" w:fill="E5E5E5"/>
+            <w:tcMar>
+              <w:top w:w="0" w:type="dxa"/>
+              <w:bottom w:w="0" w:type="dxa"/>
+              <w:left w:w="0" w:type="dxa"/>
+              <w:right w:w="0" w:type="dxa"/>
+            </w:tcMar>
+            <w:vAlign w:val="center"/>
+          </w:tcPr>
+          <w:p>
+            <w:pPr>
+              <w:jc w:val="center"/>
+              <w:spacing w:after="40" w:before="40" w:line="240"/>
+              <w:ind w:firstLine="0" w:left="100" w:right="100"/>
+            </w:pPr>
+            <w:r xmlns:w="http://schemas.openxmlformats.org/wordprocessingml/2006/main" xmlns:wp="http://schemas.openxmlformats.org/drawingml/2006/wordprocessingDrawing" xmlns:r="http://schemas.openxmlformats.org/officeDocument/2006/relationships" xmlns:w14="http://schemas.microsoft.com/office/word/2010/wordml">
+              <w:rPr>
+                <w:rFonts w:ascii="Arial" w:hAnsi="Arial" w:eastAsia="Arial" w:cs="Arial"/>
+                <w:sz w:val="20"/>
+                <w:szCs w:val="20"/>
+                <w:color w:val="111111"/>
+              </w:rPr>
+              <w:t xml:space="preserve">0</w:t>
+            </w:r>
+          </w:p>
+        </w:tc>
+        <w:tc>
+          <w:tcPr>
+            <w:tcBorders/>
+            <w:shd w:val="clear" w:color="auto" w:fill="E5E5E5"/>
+            <w:tcMar>
+              <w:top w:w="0" w:type="dxa"/>
+              <w:bottom w:w="0" w:type="dxa"/>
+              <w:left w:w="0" w:type="dxa"/>
+              <w:right w:w="0" w:type="dxa"/>
+            </w:tcMar>
+            <w:vAlign w:val="center"/>
+          </w:tcPr>
+          <w:p>
+            <w:pPr>
+              <w:jc w:val="center"/>
+              <w:spacing w:after="40" w:before="40" w:line="240"/>
+              <w:ind w:firstLine="0" w:left="100" w:right="100"/>
+            </w:pPr>
+            <w:r xmlns:w="http://schemas.openxmlformats.org/wordprocessingml/2006/main" xmlns:wp="http://schemas.openxmlformats.org/drawingml/2006/wordprocessingDrawing" xmlns:r="http://schemas.openxmlformats.org/officeDocument/2006/relationships" xmlns:w14="http://schemas.microsoft.com/office/word/2010/wordml">
+              <w:rPr>
+                <w:rFonts w:ascii="Arial" w:hAnsi="Arial" w:eastAsia="Arial" w:cs="Arial"/>
+                <w:sz w:val="20"/>
+                <w:szCs w:val="20"/>
+                <w:color w:val="111111"/>
+              </w:rPr>
+              <w:t xml:space="preserve">33</w:t>
             </w:r>
           </w:p>
         </w:tc>
@@ -2796,9 +2796,9 @@
                 <w:szCs w:val="20"/>
                 <w:color w:val="111111"/>
               </w:rPr>
-              <w:t xml:space="preserve">CODKAT/</w:t>
+              <w:t xml:space="preserve">CODNEARNCW/</w:t>
               <w:br/>
-              <w:t xml:space="preserve">CODNS</w:t>
+              <w:t xml:space="preserve">CODNEAR</w:t>
             </w:r>
           </w:p>
         </w:tc>
@@ -2829,384 +2829,384 @@
                 <w:szCs w:val="20"/>
                 <w:color w:val="111111"/>
               </w:rPr>
-              <w:t xml:space="preserve">862</w:t>
-            </w:r>
-          </w:p>
-        </w:tc>
-        <w:tc>
-          <w:tcPr>
-            <w:tcBorders/>
-            <w:shd w:val="clear" w:color="auto" w:fill="FFFFFF"/>
-            <w:tcMar>
-              <w:top w:w="0" w:type="dxa"/>
-              <w:bottom w:w="0" w:type="dxa"/>
-              <w:left w:w="0" w:type="dxa"/>
-              <w:right w:w="0" w:type="dxa"/>
-            </w:tcMar>
-            <w:vAlign w:val="center"/>
-          </w:tcPr>
-          <w:p>
-            <w:pPr>
-              <w:jc w:val="center"/>
-              <w:spacing w:after="40" w:before="40" w:line="240"/>
-              <w:ind w:firstLine="0" w:left="100" w:right="100"/>
-            </w:pPr>
-            <w:r xmlns:w="http://schemas.openxmlformats.org/wordprocessingml/2006/main" xmlns:wp="http://schemas.openxmlformats.org/drawingml/2006/wordprocessingDrawing" xmlns:r="http://schemas.openxmlformats.org/officeDocument/2006/relationships" xmlns:w14="http://schemas.microsoft.com/office/word/2010/wordml">
-              <w:rPr>
-                <w:rFonts w:ascii="Arial" w:hAnsi="Arial" w:eastAsia="Arial" w:cs="Arial"/>
-                <w:sz w:val="20"/>
-                <w:szCs w:val="20"/>
-                <w:color w:val="111111"/>
-              </w:rPr>
-              <w:t xml:space="preserve">4956</w:t>
-            </w:r>
-          </w:p>
-        </w:tc>
-        <w:tc>
-          <w:tcPr>
-            <w:tcBorders/>
-            <w:shd w:val="clear" w:color="auto" w:fill="FFFFFF"/>
-            <w:tcMar>
-              <w:top w:w="0" w:type="dxa"/>
-              <w:bottom w:w="0" w:type="dxa"/>
-              <w:left w:w="0" w:type="dxa"/>
-              <w:right w:w="0" w:type="dxa"/>
-            </w:tcMar>
-            <w:vAlign w:val="center"/>
-          </w:tcPr>
-          <w:p>
-            <w:pPr>
-              <w:jc w:val="center"/>
-              <w:spacing w:after="40" w:before="40" w:line="240"/>
-              <w:ind w:firstLine="0" w:left="100" w:right="100"/>
-            </w:pPr>
-            <w:r xmlns:w="http://schemas.openxmlformats.org/wordprocessingml/2006/main" xmlns:wp="http://schemas.openxmlformats.org/drawingml/2006/wordprocessingDrawing" xmlns:r="http://schemas.openxmlformats.org/officeDocument/2006/relationships" xmlns:w14="http://schemas.microsoft.com/office/word/2010/wordml">
-              <w:rPr>
-                <w:rFonts w:ascii="Arial" w:hAnsi="Arial" w:eastAsia="Arial" w:cs="Arial"/>
-                <w:sz w:val="20"/>
-                <w:szCs w:val="20"/>
-                <w:color w:val="111111"/>
-              </w:rPr>
-              <w:t xml:space="preserve">3142</w:t>
-            </w:r>
-          </w:p>
-        </w:tc>
-        <w:tc>
-          <w:tcPr>
-            <w:tcBorders/>
-            <w:shd w:val="clear" w:color="auto" w:fill="FFFFFF"/>
-            <w:tcMar>
-              <w:top w:w="0" w:type="dxa"/>
-              <w:bottom w:w="0" w:type="dxa"/>
-              <w:left w:w="0" w:type="dxa"/>
-              <w:right w:w="0" w:type="dxa"/>
-            </w:tcMar>
-            <w:vAlign w:val="center"/>
-          </w:tcPr>
-          <w:p>
-            <w:pPr>
-              <w:jc w:val="center"/>
-              <w:spacing w:after="40" w:before="40" w:line="240"/>
-              <w:ind w:firstLine="0" w:left="100" w:right="100"/>
-            </w:pPr>
-            <w:r xmlns:w="http://schemas.openxmlformats.org/wordprocessingml/2006/main" xmlns:wp="http://schemas.openxmlformats.org/drawingml/2006/wordprocessingDrawing" xmlns:r="http://schemas.openxmlformats.org/officeDocument/2006/relationships" xmlns:w14="http://schemas.microsoft.com/office/word/2010/wordml">
-              <w:rPr>
-                <w:rFonts w:ascii="Arial" w:hAnsi="Arial" w:eastAsia="Arial" w:cs="Arial"/>
-                <w:sz w:val="20"/>
-                <w:szCs w:val="20"/>
-                <w:color w:val="111111"/>
-              </w:rPr>
-              <w:t xml:space="preserve">0</w:t>
-            </w:r>
-          </w:p>
-        </w:tc>
-        <w:tc>
-          <w:tcPr>
-            <w:tcBorders/>
-            <w:shd w:val="clear" w:color="auto" w:fill="FFFFFF"/>
-            <w:tcMar>
-              <w:top w:w="0" w:type="dxa"/>
-              <w:bottom w:w="0" w:type="dxa"/>
-              <w:left w:w="0" w:type="dxa"/>
-              <w:right w:w="0" w:type="dxa"/>
-            </w:tcMar>
-            <w:vAlign w:val="center"/>
-          </w:tcPr>
-          <w:p>
-            <w:pPr>
-              <w:jc w:val="center"/>
-              <w:spacing w:after="40" w:before="40" w:line="240"/>
-              <w:ind w:firstLine="0" w:left="100" w:right="100"/>
-            </w:pPr>
-            <w:r xmlns:w="http://schemas.openxmlformats.org/wordprocessingml/2006/main" xmlns:wp="http://schemas.openxmlformats.org/drawingml/2006/wordprocessingDrawing" xmlns:r="http://schemas.openxmlformats.org/officeDocument/2006/relationships" xmlns:w14="http://schemas.microsoft.com/office/word/2010/wordml">
-              <w:rPr>
-                <w:rFonts w:ascii="Arial" w:hAnsi="Arial" w:eastAsia="Arial" w:cs="Arial"/>
-                <w:sz w:val="20"/>
-                <w:szCs w:val="20"/>
-                <w:color w:val="111111"/>
-              </w:rPr>
-              <w:t xml:space="preserve">0</w:t>
-            </w:r>
-          </w:p>
-        </w:tc>
-        <w:tc>
-          <w:tcPr>
-            <w:tcBorders/>
-            <w:shd w:val="clear" w:color="auto" w:fill="FFFFFF"/>
-            <w:tcMar>
-              <w:top w:w="0" w:type="dxa"/>
-              <w:bottom w:w="0" w:type="dxa"/>
-              <w:left w:w="0" w:type="dxa"/>
-              <w:right w:w="0" w:type="dxa"/>
-            </w:tcMar>
-            <w:vAlign w:val="center"/>
-          </w:tcPr>
-          <w:p>
-            <w:pPr>
-              <w:jc w:val="center"/>
-              <w:spacing w:after="40" w:before="40" w:line="240"/>
-              <w:ind w:firstLine="0" w:left="100" w:right="100"/>
-            </w:pPr>
-            <w:r xmlns:w="http://schemas.openxmlformats.org/wordprocessingml/2006/main" xmlns:wp="http://schemas.openxmlformats.org/drawingml/2006/wordprocessingDrawing" xmlns:r="http://schemas.openxmlformats.org/officeDocument/2006/relationships" xmlns:w14="http://schemas.microsoft.com/office/word/2010/wordml">
-              <w:rPr>
-                <w:rFonts w:ascii="Arial" w:hAnsi="Arial" w:eastAsia="Arial" w:cs="Arial"/>
-                <w:sz w:val="20"/>
-                <w:szCs w:val="20"/>
-                <w:color w:val="111111"/>
-              </w:rPr>
-              <w:t xml:space="preserve">0</w:t>
-            </w:r>
-          </w:p>
-        </w:tc>
-        <w:tc>
-          <w:tcPr>
-            <w:tcBorders/>
-            <w:shd w:val="clear" w:color="auto" w:fill="FFFFFF"/>
-            <w:tcMar>
-              <w:top w:w="0" w:type="dxa"/>
-              <w:bottom w:w="0" w:type="dxa"/>
-              <w:left w:w="0" w:type="dxa"/>
-              <w:right w:w="0" w:type="dxa"/>
-            </w:tcMar>
-            <w:vAlign w:val="center"/>
-          </w:tcPr>
-          <w:p>
-            <w:pPr>
-              <w:jc w:val="center"/>
-              <w:spacing w:after="40" w:before="40" w:line="240"/>
-              <w:ind w:firstLine="0" w:left="100" w:right="100"/>
-            </w:pPr>
-            <w:r xmlns:w="http://schemas.openxmlformats.org/wordprocessingml/2006/main" xmlns:wp="http://schemas.openxmlformats.org/drawingml/2006/wordprocessingDrawing" xmlns:r="http://schemas.openxmlformats.org/officeDocument/2006/relationships" xmlns:w14="http://schemas.microsoft.com/office/word/2010/wordml">
-              <w:rPr>
-                <w:rFonts w:ascii="Arial" w:hAnsi="Arial" w:eastAsia="Arial" w:cs="Arial"/>
-                <w:sz w:val="20"/>
-                <w:szCs w:val="20"/>
-                <w:color w:val="111111"/>
-              </w:rPr>
-              <w:t xml:space="preserve">1065</w:t>
-            </w:r>
-          </w:p>
-        </w:tc>
-        <w:tc>
-          <w:tcPr>
-            <w:tcBorders/>
-            <w:shd w:val="clear" w:color="auto" w:fill="FFFFFF"/>
-            <w:tcMar>
-              <w:top w:w="0" w:type="dxa"/>
-              <w:bottom w:w="0" w:type="dxa"/>
-              <w:left w:w="0" w:type="dxa"/>
-              <w:right w:w="0" w:type="dxa"/>
-            </w:tcMar>
-            <w:vAlign w:val="center"/>
-          </w:tcPr>
-          <w:p>
-            <w:pPr>
-              <w:jc w:val="center"/>
-              <w:spacing w:after="40" w:before="40" w:line="240"/>
-              <w:ind w:firstLine="0" w:left="100" w:right="100"/>
-            </w:pPr>
-            <w:r xmlns:w="http://schemas.openxmlformats.org/wordprocessingml/2006/main" xmlns:wp="http://schemas.openxmlformats.org/drawingml/2006/wordprocessingDrawing" xmlns:r="http://schemas.openxmlformats.org/officeDocument/2006/relationships" xmlns:w14="http://schemas.microsoft.com/office/word/2010/wordml">
-              <w:rPr>
-                <w:rFonts w:ascii="Arial" w:hAnsi="Arial" w:eastAsia="Arial" w:cs="Arial"/>
-                <w:sz w:val="20"/>
-                <w:szCs w:val="20"/>
-                <w:color w:val="111111"/>
-              </w:rPr>
-              <w:t xml:space="preserve">0</w:t>
-            </w:r>
-          </w:p>
-        </w:tc>
-        <w:tc>
-          <w:tcPr>
-            <w:tcBorders/>
-            <w:shd w:val="clear" w:color="auto" w:fill="FFFFFF"/>
-            <w:tcMar>
-              <w:top w:w="0" w:type="dxa"/>
-              <w:bottom w:w="0" w:type="dxa"/>
-              <w:left w:w="0" w:type="dxa"/>
-              <w:right w:w="0" w:type="dxa"/>
-            </w:tcMar>
-            <w:vAlign w:val="center"/>
-          </w:tcPr>
-          <w:p>
-            <w:pPr>
-              <w:jc w:val="center"/>
-              <w:spacing w:after="40" w:before="40" w:line="240"/>
-              <w:ind w:firstLine="0" w:left="100" w:right="100"/>
-            </w:pPr>
-            <w:r xmlns:w="http://schemas.openxmlformats.org/wordprocessingml/2006/main" xmlns:wp="http://schemas.openxmlformats.org/drawingml/2006/wordprocessingDrawing" xmlns:r="http://schemas.openxmlformats.org/officeDocument/2006/relationships" xmlns:w14="http://schemas.microsoft.com/office/word/2010/wordml">
-              <w:rPr>
-                <w:rFonts w:ascii="Arial" w:hAnsi="Arial" w:eastAsia="Arial" w:cs="Arial"/>
-                <w:sz w:val="20"/>
-                <w:szCs w:val="20"/>
-                <w:color w:val="111111"/>
-              </w:rPr>
-              <w:t xml:space="preserve">0</w:t>
-            </w:r>
-          </w:p>
-        </w:tc>
-        <w:tc>
-          <w:tcPr>
-            <w:tcBorders/>
-            <w:shd w:val="clear" w:color="auto" w:fill="FFFFFF"/>
-            <w:tcMar>
-              <w:top w:w="0" w:type="dxa"/>
-              <w:bottom w:w="0" w:type="dxa"/>
-              <w:left w:w="0" w:type="dxa"/>
-              <w:right w:w="0" w:type="dxa"/>
-            </w:tcMar>
-            <w:vAlign w:val="center"/>
-          </w:tcPr>
-          <w:p>
-            <w:pPr>
-              <w:jc w:val="center"/>
-              <w:spacing w:after="40" w:before="40" w:line="240"/>
-              <w:ind w:firstLine="0" w:left="100" w:right="100"/>
-            </w:pPr>
-            <w:r xmlns:w="http://schemas.openxmlformats.org/wordprocessingml/2006/main" xmlns:wp="http://schemas.openxmlformats.org/drawingml/2006/wordprocessingDrawing" xmlns:r="http://schemas.openxmlformats.org/officeDocument/2006/relationships" xmlns:w14="http://schemas.microsoft.com/office/word/2010/wordml">
-              <w:rPr>
-                <w:rFonts w:ascii="Arial" w:hAnsi="Arial" w:eastAsia="Arial" w:cs="Arial"/>
-                <w:sz w:val="20"/>
-                <w:szCs w:val="20"/>
-                <w:color w:val="111111"/>
-              </w:rPr>
-              <w:t xml:space="preserve">2800</w:t>
-            </w:r>
-          </w:p>
-        </w:tc>
-        <w:tc>
-          <w:tcPr>
-            <w:tcBorders/>
-            <w:shd w:val="clear" w:color="auto" w:fill="FFFFFF"/>
-            <w:tcMar>
-              <w:top w:w="0" w:type="dxa"/>
-              <w:bottom w:w="0" w:type="dxa"/>
-              <w:left w:w="0" w:type="dxa"/>
-              <w:right w:w="0" w:type="dxa"/>
-            </w:tcMar>
-            <w:vAlign w:val="center"/>
-          </w:tcPr>
-          <w:p>
-            <w:pPr>
-              <w:jc w:val="center"/>
-              <w:spacing w:after="40" w:before="40" w:line="240"/>
-              <w:ind w:firstLine="0" w:left="100" w:right="100"/>
-            </w:pPr>
-            <w:r xmlns:w="http://schemas.openxmlformats.org/wordprocessingml/2006/main" xmlns:wp="http://schemas.openxmlformats.org/drawingml/2006/wordprocessingDrawing" xmlns:r="http://schemas.openxmlformats.org/officeDocument/2006/relationships" xmlns:w14="http://schemas.microsoft.com/office/word/2010/wordml">
-              <w:rPr>
-                <w:rFonts w:ascii="Arial" w:hAnsi="Arial" w:eastAsia="Arial" w:cs="Arial"/>
-                <w:sz w:val="20"/>
-                <w:szCs w:val="20"/>
-                <w:color w:val="111111"/>
-              </w:rPr>
-              <w:t xml:space="preserve">0</w:t>
-            </w:r>
-          </w:p>
-        </w:tc>
-        <w:tc>
-          <w:tcPr>
-            <w:tcBorders/>
-            <w:shd w:val="clear" w:color="auto" w:fill="FFFFFF"/>
-            <w:tcMar>
-              <w:top w:w="0" w:type="dxa"/>
-              <w:bottom w:w="0" w:type="dxa"/>
-              <w:left w:w="0" w:type="dxa"/>
-              <w:right w:w="0" w:type="dxa"/>
-            </w:tcMar>
-            <w:vAlign w:val="center"/>
-          </w:tcPr>
-          <w:p>
-            <w:pPr>
-              <w:jc w:val="center"/>
-              <w:spacing w:after="40" w:before="40" w:line="240"/>
-              <w:ind w:firstLine="0" w:left="100" w:right="100"/>
-            </w:pPr>
-            <w:r xmlns:w="http://schemas.openxmlformats.org/wordprocessingml/2006/main" xmlns:wp="http://schemas.openxmlformats.org/drawingml/2006/wordprocessingDrawing" xmlns:r="http://schemas.openxmlformats.org/officeDocument/2006/relationships" xmlns:w14="http://schemas.microsoft.com/office/word/2010/wordml">
-              <w:rPr>
-                <w:rFonts w:ascii="Arial" w:hAnsi="Arial" w:eastAsia="Arial" w:cs="Arial"/>
-                <w:sz w:val="20"/>
-                <w:szCs w:val="20"/>
-                <w:color w:val="111111"/>
-              </w:rPr>
-              <w:t xml:space="preserve">0</w:t>
-            </w:r>
-          </w:p>
-        </w:tc>
-        <w:tc>
-          <w:tcPr>
-            <w:tcBorders/>
-            <w:shd w:val="clear" w:color="auto" w:fill="FFFFFF"/>
-            <w:tcMar>
-              <w:top w:w="0" w:type="dxa"/>
-              <w:bottom w:w="0" w:type="dxa"/>
-              <w:left w:w="0" w:type="dxa"/>
-              <w:right w:w="0" w:type="dxa"/>
-            </w:tcMar>
-            <w:vAlign w:val="center"/>
-          </w:tcPr>
-          <w:p>
-            <w:pPr>
-              <w:jc w:val="center"/>
-              <w:spacing w:after="40" w:before="40" w:line="240"/>
-              <w:ind w:firstLine="0" w:left="100" w:right="100"/>
-            </w:pPr>
-            <w:r xmlns:w="http://schemas.openxmlformats.org/wordprocessingml/2006/main" xmlns:wp="http://schemas.openxmlformats.org/drawingml/2006/wordprocessingDrawing" xmlns:r="http://schemas.openxmlformats.org/officeDocument/2006/relationships" xmlns:w14="http://schemas.microsoft.com/office/word/2010/wordml">
-              <w:rPr>
-                <w:rFonts w:ascii="Arial" w:hAnsi="Arial" w:eastAsia="Arial" w:cs="Arial"/>
-                <w:sz w:val="20"/>
-                <w:szCs w:val="20"/>
-                <w:color w:val="111111"/>
-              </w:rPr>
-              <w:t xml:space="preserve">0</w:t>
-            </w:r>
-          </w:p>
-        </w:tc>
-        <w:tc>
-          <w:tcPr>
-            <w:tcBorders/>
-            <w:shd w:val="clear" w:color="auto" w:fill="FFFFFF"/>
-            <w:tcMar>
-              <w:top w:w="0" w:type="dxa"/>
-              <w:bottom w:w="0" w:type="dxa"/>
-              <w:left w:w="0" w:type="dxa"/>
-              <w:right w:w="0" w:type="dxa"/>
-            </w:tcMar>
-            <w:vAlign w:val="center"/>
-          </w:tcPr>
-          <w:p>
-            <w:pPr>
-              <w:jc w:val="center"/>
-              <w:spacing w:after="40" w:before="40" w:line="240"/>
-              <w:ind w:firstLine="0" w:left="100" w:right="100"/>
-            </w:pPr>
-            <w:r xmlns:w="http://schemas.openxmlformats.org/wordprocessingml/2006/main" xmlns:wp="http://schemas.openxmlformats.org/drawingml/2006/wordprocessingDrawing" xmlns:r="http://schemas.openxmlformats.org/officeDocument/2006/relationships" xmlns:w14="http://schemas.microsoft.com/office/word/2010/wordml">
-              <w:rPr>
-                <w:rFonts w:ascii="Arial" w:hAnsi="Arial" w:eastAsia="Arial" w:cs="Arial"/>
-                <w:sz w:val="20"/>
-                <w:szCs w:val="20"/>
-                <w:color w:val="111111"/>
-              </w:rPr>
-              <w:t xml:space="preserve">33</w:t>
+              <w:t xml:space="preserve">0</w:t>
+            </w:r>
+          </w:p>
+        </w:tc>
+        <w:tc>
+          <w:tcPr>
+            <w:tcBorders/>
+            <w:shd w:val="clear" w:color="auto" w:fill="FFFFFF"/>
+            <w:tcMar>
+              <w:top w:w="0" w:type="dxa"/>
+              <w:bottom w:w="0" w:type="dxa"/>
+              <w:left w:w="0" w:type="dxa"/>
+              <w:right w:w="0" w:type="dxa"/>
+            </w:tcMar>
+            <w:vAlign w:val="center"/>
+          </w:tcPr>
+          <w:p>
+            <w:pPr>
+              <w:jc w:val="center"/>
+              <w:spacing w:after="40" w:before="40" w:line="240"/>
+              <w:ind w:firstLine="0" w:left="100" w:right="100"/>
+            </w:pPr>
+            <w:r xmlns:w="http://schemas.openxmlformats.org/wordprocessingml/2006/main" xmlns:wp="http://schemas.openxmlformats.org/drawingml/2006/wordprocessingDrawing" xmlns:r="http://schemas.openxmlformats.org/officeDocument/2006/relationships" xmlns:w14="http://schemas.microsoft.com/office/word/2010/wordml">
+              <w:rPr>
+                <w:rFonts w:ascii="Arial" w:hAnsi="Arial" w:eastAsia="Arial" w:cs="Arial"/>
+                <w:sz w:val="20"/>
+                <w:szCs w:val="20"/>
+                <w:color w:val="111111"/>
+              </w:rPr>
+              <w:t xml:space="preserve">0</w:t>
+            </w:r>
+          </w:p>
+        </w:tc>
+        <w:tc>
+          <w:tcPr>
+            <w:tcBorders/>
+            <w:shd w:val="clear" w:color="auto" w:fill="FFFFFF"/>
+            <w:tcMar>
+              <w:top w:w="0" w:type="dxa"/>
+              <w:bottom w:w="0" w:type="dxa"/>
+              <w:left w:w="0" w:type="dxa"/>
+              <w:right w:w="0" w:type="dxa"/>
+            </w:tcMar>
+            <w:vAlign w:val="center"/>
+          </w:tcPr>
+          <w:p>
+            <w:pPr>
+              <w:jc w:val="center"/>
+              <w:spacing w:after="40" w:before="40" w:line="240"/>
+              <w:ind w:firstLine="0" w:left="100" w:right="100"/>
+            </w:pPr>
+            <w:r xmlns:w="http://schemas.openxmlformats.org/wordprocessingml/2006/main" xmlns:wp="http://schemas.openxmlformats.org/drawingml/2006/wordprocessingDrawing" xmlns:r="http://schemas.openxmlformats.org/officeDocument/2006/relationships" xmlns:w14="http://schemas.microsoft.com/office/word/2010/wordml">
+              <w:rPr>
+                <w:rFonts w:ascii="Arial" w:hAnsi="Arial" w:eastAsia="Arial" w:cs="Arial"/>
+                <w:sz w:val="20"/>
+                <w:szCs w:val="20"/>
+                <w:color w:val="111111"/>
+              </w:rPr>
+              <w:t xml:space="preserve">6656</w:t>
+            </w:r>
+          </w:p>
+        </w:tc>
+        <w:tc>
+          <w:tcPr>
+            <w:tcBorders/>
+            <w:shd w:val="clear" w:color="auto" w:fill="FFFFFF"/>
+            <w:tcMar>
+              <w:top w:w="0" w:type="dxa"/>
+              <w:bottom w:w="0" w:type="dxa"/>
+              <w:left w:w="0" w:type="dxa"/>
+              <w:right w:w="0" w:type="dxa"/>
+            </w:tcMar>
+            <w:vAlign w:val="center"/>
+          </w:tcPr>
+          <w:p>
+            <w:pPr>
+              <w:jc w:val="center"/>
+              <w:spacing w:after="40" w:before="40" w:line="240"/>
+              <w:ind w:firstLine="0" w:left="100" w:right="100"/>
+            </w:pPr>
+            <w:r xmlns:w="http://schemas.openxmlformats.org/wordprocessingml/2006/main" xmlns:wp="http://schemas.openxmlformats.org/drawingml/2006/wordprocessingDrawing" xmlns:r="http://schemas.openxmlformats.org/officeDocument/2006/relationships" xmlns:w14="http://schemas.microsoft.com/office/word/2010/wordml">
+              <w:rPr>
+                <w:rFonts w:ascii="Arial" w:hAnsi="Arial" w:eastAsia="Arial" w:cs="Arial"/>
+                <w:sz w:val="20"/>
+                <w:szCs w:val="20"/>
+                <w:color w:val="111111"/>
+              </w:rPr>
+              <w:t xml:space="preserve">0</w:t>
+            </w:r>
+          </w:p>
+        </w:tc>
+        <w:tc>
+          <w:tcPr>
+            <w:tcBorders/>
+            <w:shd w:val="clear" w:color="auto" w:fill="FFFFFF"/>
+            <w:tcMar>
+              <w:top w:w="0" w:type="dxa"/>
+              <w:bottom w:w="0" w:type="dxa"/>
+              <w:left w:w="0" w:type="dxa"/>
+              <w:right w:w="0" w:type="dxa"/>
+            </w:tcMar>
+            <w:vAlign w:val="center"/>
+          </w:tcPr>
+          <w:p>
+            <w:pPr>
+              <w:jc w:val="center"/>
+              <w:spacing w:after="40" w:before="40" w:line="240"/>
+              <w:ind w:firstLine="0" w:left="100" w:right="100"/>
+            </w:pPr>
+            <w:r xmlns:w="http://schemas.openxmlformats.org/wordprocessingml/2006/main" xmlns:wp="http://schemas.openxmlformats.org/drawingml/2006/wordprocessingDrawing" xmlns:r="http://schemas.openxmlformats.org/officeDocument/2006/relationships" xmlns:w14="http://schemas.microsoft.com/office/word/2010/wordml">
+              <w:rPr>
+                <w:rFonts w:ascii="Arial" w:hAnsi="Arial" w:eastAsia="Arial" w:cs="Arial"/>
+                <w:sz w:val="20"/>
+                <w:szCs w:val="20"/>
+                <w:color w:val="111111"/>
+              </w:rPr>
+              <w:t xml:space="preserve">0</w:t>
+            </w:r>
+          </w:p>
+        </w:tc>
+        <w:tc>
+          <w:tcPr>
+            <w:tcBorders/>
+            <w:shd w:val="clear" w:color="auto" w:fill="FFFFFF"/>
+            <w:tcMar>
+              <w:top w:w="0" w:type="dxa"/>
+              <w:bottom w:w="0" w:type="dxa"/>
+              <w:left w:w="0" w:type="dxa"/>
+              <w:right w:w="0" w:type="dxa"/>
+            </w:tcMar>
+            <w:vAlign w:val="center"/>
+          </w:tcPr>
+          <w:p>
+            <w:pPr>
+              <w:jc w:val="center"/>
+              <w:spacing w:after="40" w:before="40" w:line="240"/>
+              <w:ind w:firstLine="0" w:left="100" w:right="100"/>
+            </w:pPr>
+            <w:r xmlns:w="http://schemas.openxmlformats.org/wordprocessingml/2006/main" xmlns:wp="http://schemas.openxmlformats.org/drawingml/2006/wordprocessingDrawing" xmlns:r="http://schemas.openxmlformats.org/officeDocument/2006/relationships" xmlns:w14="http://schemas.microsoft.com/office/word/2010/wordml">
+              <w:rPr>
+                <w:rFonts w:ascii="Arial" w:hAnsi="Arial" w:eastAsia="Arial" w:cs="Arial"/>
+                <w:sz w:val="20"/>
+                <w:szCs w:val="20"/>
+                <w:color w:val="111111"/>
+              </w:rPr>
+              <w:t xml:space="preserve">13283</w:t>
+            </w:r>
+          </w:p>
+        </w:tc>
+        <w:tc>
+          <w:tcPr>
+            <w:tcBorders/>
+            <w:shd w:val="clear" w:color="auto" w:fill="FFFFFF"/>
+            <w:tcMar>
+              <w:top w:w="0" w:type="dxa"/>
+              <w:bottom w:w="0" w:type="dxa"/>
+              <w:left w:w="0" w:type="dxa"/>
+              <w:right w:w="0" w:type="dxa"/>
+            </w:tcMar>
+            <w:vAlign w:val="center"/>
+          </w:tcPr>
+          <w:p>
+            <w:pPr>
+              <w:jc w:val="center"/>
+              <w:spacing w:after="40" w:before="40" w:line="240"/>
+              <w:ind w:firstLine="0" w:left="100" w:right="100"/>
+            </w:pPr>
+            <w:r xmlns:w="http://schemas.openxmlformats.org/wordprocessingml/2006/main" xmlns:wp="http://schemas.openxmlformats.org/drawingml/2006/wordprocessingDrawing" xmlns:r="http://schemas.openxmlformats.org/officeDocument/2006/relationships" xmlns:w14="http://schemas.microsoft.com/office/word/2010/wordml">
+              <w:rPr>
+                <w:rFonts w:ascii="Arial" w:hAnsi="Arial" w:eastAsia="Arial" w:cs="Arial"/>
+                <w:sz w:val="20"/>
+                <w:szCs w:val="20"/>
+                <w:color w:val="111111"/>
+              </w:rPr>
+              <w:t xml:space="preserve">3154</w:t>
+            </w:r>
+          </w:p>
+        </w:tc>
+        <w:tc>
+          <w:tcPr>
+            <w:tcBorders/>
+            <w:shd w:val="clear" w:color="auto" w:fill="FFFFFF"/>
+            <w:tcMar>
+              <w:top w:w="0" w:type="dxa"/>
+              <w:bottom w:w="0" w:type="dxa"/>
+              <w:left w:w="0" w:type="dxa"/>
+              <w:right w:w="0" w:type="dxa"/>
+            </w:tcMar>
+            <w:vAlign w:val="center"/>
+          </w:tcPr>
+          <w:p>
+            <w:pPr>
+              <w:jc w:val="center"/>
+              <w:spacing w:after="40" w:before="40" w:line="240"/>
+              <w:ind w:firstLine="0" w:left="100" w:right="100"/>
+            </w:pPr>
+            <w:r xmlns:w="http://schemas.openxmlformats.org/wordprocessingml/2006/main" xmlns:wp="http://schemas.openxmlformats.org/drawingml/2006/wordprocessingDrawing" xmlns:r="http://schemas.openxmlformats.org/officeDocument/2006/relationships" xmlns:w14="http://schemas.microsoft.com/office/word/2010/wordml">
+              <w:rPr>
+                <w:rFonts w:ascii="Arial" w:hAnsi="Arial" w:eastAsia="Arial" w:cs="Arial"/>
+                <w:sz w:val="20"/>
+                <w:szCs w:val="20"/>
+                <w:color w:val="111111"/>
+              </w:rPr>
+              <w:t xml:space="preserve">0</w:t>
+            </w:r>
+          </w:p>
+        </w:tc>
+        <w:tc>
+          <w:tcPr>
+            <w:tcBorders/>
+            <w:shd w:val="clear" w:color="auto" w:fill="FFFFFF"/>
+            <w:tcMar>
+              <w:top w:w="0" w:type="dxa"/>
+              <w:bottom w:w="0" w:type="dxa"/>
+              <w:left w:w="0" w:type="dxa"/>
+              <w:right w:w="0" w:type="dxa"/>
+            </w:tcMar>
+            <w:vAlign w:val="center"/>
+          </w:tcPr>
+          <w:p>
+            <w:pPr>
+              <w:jc w:val="center"/>
+              <w:spacing w:after="40" w:before="40" w:line="240"/>
+              <w:ind w:firstLine="0" w:left="100" w:right="100"/>
+            </w:pPr>
+            <w:r xmlns:w="http://schemas.openxmlformats.org/wordprocessingml/2006/main" xmlns:wp="http://schemas.openxmlformats.org/drawingml/2006/wordprocessingDrawing" xmlns:r="http://schemas.openxmlformats.org/officeDocument/2006/relationships" xmlns:w14="http://schemas.microsoft.com/office/word/2010/wordml">
+              <w:rPr>
+                <w:rFonts w:ascii="Arial" w:hAnsi="Arial" w:eastAsia="Arial" w:cs="Arial"/>
+                <w:sz w:val="20"/>
+                <w:szCs w:val="20"/>
+                <w:color w:val="111111"/>
+              </w:rPr>
+              <w:t xml:space="preserve">0</w:t>
+            </w:r>
+          </w:p>
+        </w:tc>
+        <w:tc>
+          <w:tcPr>
+            <w:tcBorders/>
+            <w:shd w:val="clear" w:color="auto" w:fill="FFFFFF"/>
+            <w:tcMar>
+              <w:top w:w="0" w:type="dxa"/>
+              <w:bottom w:w="0" w:type="dxa"/>
+              <w:left w:w="0" w:type="dxa"/>
+              <w:right w:w="0" w:type="dxa"/>
+            </w:tcMar>
+            <w:vAlign w:val="center"/>
+          </w:tcPr>
+          <w:p>
+            <w:pPr>
+              <w:jc w:val="center"/>
+              <w:spacing w:after="40" w:before="40" w:line="240"/>
+              <w:ind w:firstLine="0" w:left="100" w:right="100"/>
+            </w:pPr>
+            <w:r xmlns:w="http://schemas.openxmlformats.org/wordprocessingml/2006/main" xmlns:wp="http://schemas.openxmlformats.org/drawingml/2006/wordprocessingDrawing" xmlns:r="http://schemas.openxmlformats.org/officeDocument/2006/relationships" xmlns:w14="http://schemas.microsoft.com/office/word/2010/wordml">
+              <w:rPr>
+                <w:rFonts w:ascii="Arial" w:hAnsi="Arial" w:eastAsia="Arial" w:cs="Arial"/>
+                <w:sz w:val="20"/>
+                <w:szCs w:val="20"/>
+                <w:color w:val="111111"/>
+              </w:rPr>
+              <w:t xml:space="preserve">0</w:t>
+            </w:r>
+          </w:p>
+        </w:tc>
+        <w:tc>
+          <w:tcPr>
+            <w:tcBorders/>
+            <w:shd w:val="clear" w:color="auto" w:fill="FFFFFF"/>
+            <w:tcMar>
+              <w:top w:w="0" w:type="dxa"/>
+              <w:bottom w:w="0" w:type="dxa"/>
+              <w:left w:w="0" w:type="dxa"/>
+              <w:right w:w="0" w:type="dxa"/>
+            </w:tcMar>
+            <w:vAlign w:val="center"/>
+          </w:tcPr>
+          <w:p>
+            <w:pPr>
+              <w:jc w:val="center"/>
+              <w:spacing w:after="40" w:before="40" w:line="240"/>
+              <w:ind w:firstLine="0" w:left="100" w:right="100"/>
+            </w:pPr>
+            <w:r xmlns:w="http://schemas.openxmlformats.org/wordprocessingml/2006/main" xmlns:wp="http://schemas.openxmlformats.org/drawingml/2006/wordprocessingDrawing" xmlns:r="http://schemas.openxmlformats.org/officeDocument/2006/relationships" xmlns:w14="http://schemas.microsoft.com/office/word/2010/wordml">
+              <w:rPr>
+                <w:rFonts w:ascii="Arial" w:hAnsi="Arial" w:eastAsia="Arial" w:cs="Arial"/>
+                <w:sz w:val="20"/>
+                <w:szCs w:val="20"/>
+                <w:color w:val="111111"/>
+              </w:rPr>
+              <w:t xml:space="preserve">2728</w:t>
+            </w:r>
+          </w:p>
+        </w:tc>
+        <w:tc>
+          <w:tcPr>
+            <w:tcBorders/>
+            <w:shd w:val="clear" w:color="auto" w:fill="FFFFFF"/>
+            <w:tcMar>
+              <w:top w:w="0" w:type="dxa"/>
+              <w:bottom w:w="0" w:type="dxa"/>
+              <w:left w:w="0" w:type="dxa"/>
+              <w:right w:w="0" w:type="dxa"/>
+            </w:tcMar>
+            <w:vAlign w:val="center"/>
+          </w:tcPr>
+          <w:p>
+            <w:pPr>
+              <w:jc w:val="center"/>
+              <w:spacing w:after="40" w:before="40" w:line="240"/>
+              <w:ind w:firstLine="0" w:left="100" w:right="100"/>
+            </w:pPr>
+            <w:r xmlns:w="http://schemas.openxmlformats.org/wordprocessingml/2006/main" xmlns:wp="http://schemas.openxmlformats.org/drawingml/2006/wordprocessingDrawing" xmlns:r="http://schemas.openxmlformats.org/officeDocument/2006/relationships" xmlns:w14="http://schemas.microsoft.com/office/word/2010/wordml">
+              <w:rPr>
+                <w:rFonts w:ascii="Arial" w:hAnsi="Arial" w:eastAsia="Arial" w:cs="Arial"/>
+                <w:sz w:val="20"/>
+                <w:szCs w:val="20"/>
+                <w:color w:val="111111"/>
+              </w:rPr>
+              <w:t xml:space="preserve">2660</w:t>
+            </w:r>
+          </w:p>
+        </w:tc>
+        <w:tc>
+          <w:tcPr>
+            <w:tcBorders/>
+            <w:shd w:val="clear" w:color="auto" w:fill="FFFFFF"/>
+            <w:tcMar>
+              <w:top w:w="0" w:type="dxa"/>
+              <w:bottom w:w="0" w:type="dxa"/>
+              <w:left w:w="0" w:type="dxa"/>
+              <w:right w:w="0" w:type="dxa"/>
+            </w:tcMar>
+            <w:vAlign w:val="center"/>
+          </w:tcPr>
+          <w:p>
+            <w:pPr>
+              <w:jc w:val="center"/>
+              <w:spacing w:after="40" w:before="40" w:line="240"/>
+              <w:ind w:firstLine="0" w:left="100" w:right="100"/>
+            </w:pPr>
+            <w:r xmlns:w="http://schemas.openxmlformats.org/wordprocessingml/2006/main" xmlns:wp="http://schemas.openxmlformats.org/drawingml/2006/wordprocessingDrawing" xmlns:r="http://schemas.openxmlformats.org/officeDocument/2006/relationships" xmlns:w14="http://schemas.microsoft.com/office/word/2010/wordml">
+              <w:rPr>
+                <w:rFonts w:ascii="Arial" w:hAnsi="Arial" w:eastAsia="Arial" w:cs="Arial"/>
+                <w:sz w:val="20"/>
+                <w:szCs w:val="20"/>
+                <w:color w:val="111111"/>
+              </w:rPr>
+              <w:t xml:space="preserve">0</w:t>
+            </w:r>
+          </w:p>
+        </w:tc>
+        <w:tc>
+          <w:tcPr>
+            <w:tcBorders/>
+            <w:shd w:val="clear" w:color="auto" w:fill="FFFFFF"/>
+            <w:tcMar>
+              <w:top w:w="0" w:type="dxa"/>
+              <w:bottom w:w="0" w:type="dxa"/>
+              <w:left w:w="0" w:type="dxa"/>
+              <w:right w:w="0" w:type="dxa"/>
+            </w:tcMar>
+            <w:vAlign w:val="center"/>
+          </w:tcPr>
+          <w:p>
+            <w:pPr>
+              <w:jc w:val="center"/>
+              <w:spacing w:after="40" w:before="40" w:line="240"/>
+              <w:ind w:firstLine="0" w:left="100" w:right="100"/>
+            </w:pPr>
+            <w:r xmlns:w="http://schemas.openxmlformats.org/wordprocessingml/2006/main" xmlns:wp="http://schemas.openxmlformats.org/drawingml/2006/wordprocessingDrawing" xmlns:r="http://schemas.openxmlformats.org/officeDocument/2006/relationships" xmlns:w14="http://schemas.microsoft.com/office/word/2010/wordml">
+              <w:rPr>
+                <w:rFonts w:ascii="Arial" w:hAnsi="Arial" w:eastAsia="Arial" w:cs="Arial"/>
+                <w:sz w:val="20"/>
+                <w:szCs w:val="20"/>
+                <w:color w:val="111111"/>
+              </w:rPr>
+              <w:t xml:space="preserve">0</w:t>
             </w:r>
           </w:p>
         </w:tc>

</xml_diff>